<commit_message>
Updated QP & BA
Found stance of most of the district courts. Still need to add them and which approach I like better. I did reformat to add what would happen if application was used, and make it in like with Prof. Castel's requirements for this section.
</commit_message>
<xml_diff>
--- a/LRW/ORM/ORM.docx
+++ b/LRW/ORM/ORM.docx
@@ -79,8 +79,6 @@
         <w:tab/>
         <w:t>Fall Associate</w:t>
       </w:r>
-      <w:bookmarkStart w:id="0" w:name="_GoBack"/>
-      <w:bookmarkEnd w:id="0"/>
     </w:p>
     <w:p>
       <w:pPr>
@@ -197,14 +195,35 @@
           <w:rFonts w:cs="Times New Roman"/>
           <w:szCs w:val="24"/>
         </w:rPr>
-        <w:t xml:space="preserve">Will the Second Circuit </w:t>
-      </w:r>
-      <w:r>
-        <w:rPr>
-          <w:rFonts w:cs="Times New Roman"/>
-          <w:szCs w:val="24"/>
-        </w:rPr>
-        <w:t xml:space="preserve">hold </w:t>
+        <w:t>Under the Second Circuit, will Archer Enterprises</w:t>
+      </w:r>
+      <w:r>
+        <w:rPr>
+          <w:rFonts w:cs="Times New Roman"/>
+          <w:szCs w:val="24"/>
+        </w:rPr>
+        <w:t>’</w:t>
+      </w:r>
+      <w:r>
+        <w:rPr>
+          <w:rFonts w:cs="Times New Roman"/>
+          <w:szCs w:val="24"/>
+        </w:rPr>
+        <w:t xml:space="preserve"> motion to dismiss for failure to state a claim be granted </w:t>
+      </w:r>
+      <w:r>
+        <w:rPr>
+          <w:rFonts w:cs="Times New Roman"/>
+          <w:szCs w:val="24"/>
+        </w:rPr>
+        <w:t>when</w:t>
+      </w:r>
+      <w:r>
+        <w:rPr>
+          <w:rFonts w:cs="Times New Roman"/>
+          <w:szCs w:val="24"/>
+        </w:rPr>
+        <w:t xml:space="preserve"> </w:t>
       </w:r>
       <w:proofErr w:type="spellStart"/>
       <w:r>
@@ -220,94 +239,21 @@
           <w:rFonts w:cs="Times New Roman"/>
           <w:szCs w:val="24"/>
         </w:rPr>
-        <w:t xml:space="preserve"> registration as </w:t>
-      </w:r>
-      <w:commentRangeStart w:id="1"/>
-      <w:r>
-        <w:rPr>
-          <w:rFonts w:cs="Times New Roman"/>
-          <w:szCs w:val="24"/>
-        </w:rPr>
-        <w:t xml:space="preserve">sufficient </w:t>
-      </w:r>
-      <w:commentRangeEnd w:id="1"/>
-      <w:r>
-        <w:rPr>
-          <w:rStyle w:val="CommentReference"/>
-          <w:rFonts w:cs="Times New Roman"/>
-          <w:sz w:val="24"/>
-          <w:szCs w:val="24"/>
-        </w:rPr>
-        <w:commentReference w:id="1"/>
-      </w:r>
-      <w:r>
-        <w:rPr>
-          <w:rFonts w:cs="Times New Roman"/>
-          <w:szCs w:val="24"/>
-        </w:rPr>
-        <w:t xml:space="preserve">using the </w:t>
-      </w:r>
-      <w:commentRangeStart w:id="2"/>
-      <w:r>
-        <w:rPr>
-          <w:rFonts w:cs="Times New Roman"/>
-          <w:szCs w:val="24"/>
-        </w:rPr>
-        <w:t xml:space="preserve">registration </w:t>
-      </w:r>
-      <w:commentRangeEnd w:id="2"/>
-      <w:r>
-        <w:rPr>
-          <w:rStyle w:val="CommentReference"/>
-          <w:rFonts w:cs="Times New Roman"/>
-          <w:sz w:val="24"/>
-          <w:szCs w:val="24"/>
-        </w:rPr>
-        <w:commentReference w:id="2"/>
-      </w:r>
-      <w:r>
-        <w:rPr>
-          <w:rFonts w:cs="Times New Roman"/>
-          <w:szCs w:val="24"/>
-        </w:rPr>
-        <w:t xml:space="preserve">or application </w:t>
-      </w:r>
-      <w:r>
-        <w:rPr>
-          <w:rFonts w:cs="Times New Roman"/>
-          <w:szCs w:val="24"/>
-        </w:rPr>
-        <w:t xml:space="preserve">approach to determine if </w:t>
-      </w:r>
-      <w:proofErr w:type="spellStart"/>
-      <w:r>
-        <w:rPr>
-          <w:rFonts w:cs="Times New Roman"/>
-          <w:szCs w:val="24"/>
-        </w:rPr>
-        <w:t>Janeway’s</w:t>
-      </w:r>
-      <w:proofErr w:type="spellEnd"/>
-      <w:r>
-        <w:rPr>
-          <w:rFonts w:cs="Times New Roman"/>
-          <w:szCs w:val="24"/>
-        </w:rPr>
-        <w:t xml:space="preserve"> registration is </w:t>
-      </w:r>
-      <w:r>
-        <w:rPr>
-          <w:rFonts w:cs="Times New Roman"/>
-          <w:szCs w:val="24"/>
-        </w:rPr>
-        <w:t>valid</w:t>
-      </w:r>
-      <w:r>
-        <w:rPr>
-          <w:rFonts w:cs="Times New Roman"/>
-          <w:szCs w:val="24"/>
-        </w:rPr>
-        <w:t xml:space="preserve"> where she applied for registration on the same day she filed suit?</w:t>
+        <w:t xml:space="preserve"> registration for copyright occurred on the same day as her infringement suit</w:t>
+      </w:r>
+      <w:r>
+        <w:rPr>
+          <w:rFonts w:cs="Times New Roman"/>
+          <w:szCs w:val="24"/>
+        </w:rPr>
+        <w:t xml:space="preserve"> and her registration application is still pending</w:t>
+      </w:r>
+      <w:r>
+        <w:rPr>
+          <w:rFonts w:cs="Times New Roman"/>
+          <w:szCs w:val="24"/>
+        </w:rPr>
+        <w:t>?</w:t>
       </w:r>
     </w:p>
     <w:p>
@@ -329,21 +275,42 @@
           <w:rFonts w:cs="Times New Roman"/>
           <w:szCs w:val="24"/>
         </w:rPr>
-        <w:t>Will Archer Enterprises be able to use a safe harbor defense</w:t>
-      </w:r>
-      <w:r>
-        <w:rPr>
-          <w:rFonts w:cs="Times New Roman"/>
-          <w:szCs w:val="24"/>
-        </w:rPr>
-        <w:t>, under the Second Circuit,</w:t>
-      </w:r>
-      <w:r>
-        <w:rPr>
-          <w:rFonts w:cs="Times New Roman"/>
-          <w:szCs w:val="24"/>
-        </w:rPr>
-        <w:t xml:space="preserve"> when they are a service provider, implement a repeat infringer policy, and employ standard </w:t>
+        <w:t>U</w:t>
+      </w:r>
+      <w:r>
+        <w:rPr>
+          <w:rFonts w:cs="Times New Roman"/>
+          <w:szCs w:val="24"/>
+        </w:rPr>
+        <w:t xml:space="preserve">nder the Second Circuit, </w:t>
+      </w:r>
+      <w:r>
+        <w:rPr>
+          <w:rFonts w:cs="Times New Roman"/>
+          <w:szCs w:val="24"/>
+        </w:rPr>
+        <w:t>w</w:t>
+      </w:r>
+      <w:r>
+        <w:rPr>
+          <w:rFonts w:cs="Times New Roman"/>
+          <w:szCs w:val="24"/>
+        </w:rPr>
+        <w:t>ill Archer Enterprises be able to use a safe harbor defense</w:t>
+      </w:r>
+      <w:r>
+        <w:rPr>
+          <w:rFonts w:cs="Times New Roman"/>
+          <w:szCs w:val="24"/>
+        </w:rPr>
+        <w:t xml:space="preserve">, </w:t>
+      </w:r>
+      <w:r>
+        <w:rPr>
+          <w:rFonts w:cs="Times New Roman"/>
+          <w:szCs w:val="24"/>
+        </w:rPr>
+        <w:t xml:space="preserve">when they are a service provider, implement a repeat infringer policy, and employ standard </w:t>
       </w:r>
       <w:r>
         <w:rPr>
@@ -406,14 +373,63 @@
           <w:rFonts w:cs="Times New Roman"/>
           <w:szCs w:val="24"/>
         </w:rPr>
-        <w:t xml:space="preserve">The Second Circuit will likely use the registration approach. </w:t>
-      </w:r>
-      <w:r>
-        <w:rPr>
-          <w:rFonts w:cs="Times New Roman"/>
-          <w:szCs w:val="24"/>
-        </w:rPr>
-        <w:t xml:space="preserve">The registration approach requires the Copyright office to accept or reject a copyright owner’s application before suit can be brought. </w:t>
+        <w:t xml:space="preserve">The Second Circuit will likely </w:t>
+      </w:r>
+      <w:r>
+        <w:rPr>
+          <w:rFonts w:cs="Times New Roman"/>
+          <w:szCs w:val="24"/>
+        </w:rPr>
+        <w:t>grant the motion to dismiss</w:t>
+      </w:r>
+      <w:r>
+        <w:rPr>
+          <w:rFonts w:cs="Times New Roman"/>
+          <w:szCs w:val="24"/>
+        </w:rPr>
+        <w:t>.</w:t>
+      </w:r>
+      <w:r>
+        <w:rPr>
+          <w:rFonts w:cs="Times New Roman"/>
+          <w:szCs w:val="24"/>
+        </w:rPr>
+        <w:t xml:space="preserve"> T</w:t>
+      </w:r>
+      <w:r>
+        <w:rPr>
+          <w:rFonts w:cs="Times New Roman"/>
+          <w:szCs w:val="24"/>
+        </w:rPr>
+        <w:t xml:space="preserve">he Copyright office </w:t>
+      </w:r>
+      <w:r>
+        <w:rPr>
+          <w:rFonts w:cs="Times New Roman"/>
+          <w:szCs w:val="24"/>
+        </w:rPr>
+        <w:t xml:space="preserve">must </w:t>
+      </w:r>
+      <w:r>
+        <w:rPr>
+          <w:rFonts w:cs="Times New Roman"/>
+          <w:szCs w:val="24"/>
+        </w:rPr>
+        <w:t>accept or reject a copyright owner’s application before suit can be brought</w:t>
+      </w:r>
+      <w:r>
+        <w:rPr>
+          <w:rFonts w:cs="Times New Roman"/>
+          <w:szCs w:val="24"/>
+        </w:rPr>
+        <w:t>. This is the registration approach, other circuits follow the application approach, accepting. pending applications alone are sufficient)</w:t>
+      </w:r>
+      <w:r>
+        <w:rPr>
+          <w:rFonts w:cs="Times New Roman"/>
+          <w:szCs w:val="24"/>
+        </w:rPr>
+        <w:t xml:space="preserve">. </w:t>
       </w:r>
       <w:proofErr w:type="spellStart"/>
       <w:r>
@@ -603,7 +619,15 @@
           <w:rFonts w:cs="Times New Roman"/>
           <w:szCs w:val="24"/>
         </w:rPr>
-        <w:t>as her application has not been accepted or rejected by the copyright off</w:t>
+        <w:t xml:space="preserve">as her application </w:t>
+      </w:r>
+      <w:r>
+        <w:rPr>
+          <w:rFonts w:cs="Times New Roman"/>
+          <w:szCs w:val="24"/>
+        </w:rPr>
+        <w:lastRenderedPageBreak/>
+        <w:t>has not been accepted or rejected by the copyright off</w:t>
       </w:r>
       <w:r>
         <w:rPr>
@@ -680,7 +704,6 @@
           <w:rFonts w:cs="Times New Roman"/>
           <w:szCs w:val="24"/>
         </w:rPr>
-        <w:lastRenderedPageBreak/>
         <w:t>be eligible for</w:t>
       </w:r>
       <w:r>
@@ -1135,7 +1158,7 @@
           <w:szCs w:val="24"/>
         </w:rPr>
       </w:pPr>
-      <w:commentRangeStart w:id="3"/>
+      <w:commentRangeStart w:id="0"/>
       <w:proofErr w:type="spellStart"/>
       <w:r>
         <w:rPr>
@@ -1194,15 +1217,12 @@
         </w:rPr>
         <w:t xml:space="preserve"> is likely to use the registration approach, and the music video is not protected by the Visual Artists Rights Act, 17 U.S.C. § 106(A) (2012) [hereinafter VARA]. </w:t>
       </w:r>
-      <w:commentRangeEnd w:id="3"/>
+      <w:commentRangeEnd w:id="0"/>
       <w:r>
         <w:rPr>
           <w:rStyle w:val="CommentReference"/>
-          <w:rFonts w:cs="Times New Roman"/>
-          <w:sz w:val="24"/>
-          <w:szCs w:val="24"/>
-        </w:rPr>
-        <w:commentReference w:id="3"/>
+        </w:rPr>
+        <w:commentReference w:id="0"/>
       </w:r>
       <w:r>
         <w:rPr>
@@ -1256,14 +1276,7 @@
           <w:rFonts w:cs="Times New Roman"/>
           <w:szCs w:val="24"/>
         </w:rPr>
-        <w:t>been interpreted in two ways: t</w:t>
-      </w:r>
-      <w:r>
-        <w:rPr>
-          <w:rFonts w:cs="Times New Roman"/>
-          <w:szCs w:val="24"/>
-        </w:rPr>
-        <w:t xml:space="preserve">he registration approach, which requires plaintiff’s copyright </w:t>
+        <w:t xml:space="preserve">been </w:t>
       </w:r>
       <w:r>
         <w:rPr>
@@ -1271,7 +1284,14 @@
           <w:szCs w:val="24"/>
         </w:rPr>
         <w:lastRenderedPageBreak/>
-        <w:t xml:space="preserve">application to have been accepted </w:t>
+        <w:t>interpreted in two ways: t</w:t>
+      </w:r>
+      <w:r>
+        <w:rPr>
+          <w:rFonts w:cs="Times New Roman"/>
+          <w:szCs w:val="24"/>
+        </w:rPr>
+        <w:t xml:space="preserve">he registration approach, which requires plaintiff’s copyright application to have been accepted </w:t>
       </w:r>
       <w:r>
         <w:rPr>
@@ -1365,7 +1385,6 @@
           <w:szCs w:val="24"/>
         </w:rPr>
       </w:pPr>
-      <w:commentRangeStart w:id="4"/>
       <w:proofErr w:type="spellStart"/>
       <w:r>
         <w:rPr>
@@ -1463,16 +1482,6 @@
           <w:szCs w:val="24"/>
         </w:rPr>
         <w:t>.</w:t>
-      </w:r>
-      <w:commentRangeEnd w:id="4"/>
-      <w:r>
-        <w:rPr>
-          <w:rStyle w:val="CommentReference"/>
-          <w:rFonts w:cs="Times New Roman"/>
-          <w:sz w:val="24"/>
-          <w:szCs w:val="24"/>
-        </w:rPr>
-        <w:commentReference w:id="4"/>
       </w:r>
       <w:r>
         <w:rPr>
@@ -1758,7 +1767,7 @@
         </w:rPr>
         <w:t xml:space="preserve">With the language of the statute bringing no clarity, courts turn to the legislative intent to discern the </w:t>
       </w:r>
-      <w:commentRangeStart w:id="5"/>
+      <w:commentRangeStart w:id="1"/>
       <w:r>
         <w:rPr>
           <w:rFonts w:cs="Times New Roman"/>
@@ -1773,7 +1782,7 @@
         </w:rPr>
         <w:t xml:space="preserve">. </w:t>
       </w:r>
-      <w:commentRangeEnd w:id="5"/>
+      <w:commentRangeEnd w:id="1"/>
       <w:r>
         <w:rPr>
           <w:rStyle w:val="CommentReference"/>
@@ -1781,7 +1790,7 @@
           <w:sz w:val="24"/>
           <w:szCs w:val="24"/>
         </w:rPr>
-        <w:commentReference w:id="5"/>
+        <w:commentReference w:id="1"/>
       </w:r>
       <w:r>
         <w:rPr>
@@ -1868,7 +1877,7 @@
           <w:rFonts w:cs="Times New Roman"/>
           <w:szCs w:val="24"/>
         </w:rPr>
-        <w:t xml:space="preserve">at 619. The intent of Congress was to simplify the copyright process, and the needless formality of approval or </w:t>
+        <w:t xml:space="preserve">at 619. The intent </w:t>
       </w:r>
       <w:r>
         <w:rPr>
@@ -1876,7 +1885,7 @@
           <w:szCs w:val="24"/>
         </w:rPr>
         <w:lastRenderedPageBreak/>
-        <w:t xml:space="preserve">rejection is what Congress sough to eliminate with the passing of the act. </w:t>
+        <w:t xml:space="preserve">of Congress was to simplify the copyright process, and the needless formality of approval or rejection is what Congress sough to eliminate with the passing of the act. </w:t>
       </w:r>
       <w:r>
         <w:rPr>
@@ -1907,7 +1916,7 @@
         </w:rPr>
         <w:t xml:space="preserve">. </w:t>
       </w:r>
-      <w:commentRangeStart w:id="6"/>
+      <w:commentRangeStart w:id="2"/>
       <w:r>
         <w:rPr>
           <w:rFonts w:cs="Times New Roman"/>
@@ -1929,7 +1938,7 @@
         </w:rPr>
         <w:t>t avoids delay without impairing the central goal of registration and with the registration approach a party could lose the ability to sue for copyright infringement, as the statute of limitations for infringement is three years, and formal acceptance or rejection can take over a year</w:t>
       </w:r>
-      <w:commentRangeEnd w:id="6"/>
+      <w:commentRangeEnd w:id="2"/>
       <w:r>
         <w:rPr>
           <w:rStyle w:val="CommentReference"/>
@@ -1937,7 +1946,7 @@
           <w:sz w:val="24"/>
           <w:szCs w:val="24"/>
         </w:rPr>
-        <w:commentReference w:id="6"/>
+        <w:commentReference w:id="2"/>
       </w:r>
       <w:r>
         <w:rPr>
@@ -2023,7 +2032,7 @@
         </w:rPr>
         <w:t xml:space="preserve">. </w:t>
       </w:r>
-      <w:commentRangeStart w:id="7"/>
+      <w:commentRangeStart w:id="3"/>
       <w:r>
         <w:rPr>
           <w:rFonts w:cs="Times New Roman"/>
@@ -2048,7 +2057,7 @@
         </w:rPr>
         <w:t>CE].</w:t>
       </w:r>
-      <w:commentRangeEnd w:id="7"/>
+      <w:commentRangeEnd w:id="3"/>
       <w:r>
         <w:rPr>
           <w:rStyle w:val="CommentReference"/>
@@ -2057,7 +2066,7 @@
           <w:sz w:val="24"/>
           <w:szCs w:val="24"/>
         </w:rPr>
-        <w:commentReference w:id="7"/>
+        <w:commentReference w:id="3"/>
       </w:r>
     </w:p>
     <w:p>
@@ -2065,17 +2074,34 @@
         <w:widowControl w:val="0"/>
         <w:rPr>
           <w:rFonts w:cs="Times New Roman"/>
-          <w:szCs w:val="24"/>
-        </w:rPr>
-      </w:pPr>
-      <w:r>
-        <w:rPr>
-          <w:rFonts w:cs="Times New Roman"/>
-          <w:szCs w:val="24"/>
-        </w:rPr>
-        <w:t xml:space="preserve">The registration approach has been adopted by the Tenth and Eleventh Circuits. </w:t>
-      </w:r>
-      <w:bookmarkStart w:id="8" w:name="_Hlk497559389"/>
+          <w:iCs/>
+          <w:color w:val="000000" w:themeColor="text1"/>
+          <w:szCs w:val="24"/>
+        </w:rPr>
+      </w:pPr>
+      <w:commentRangeStart w:id="4"/>
+      <w:r>
+        <w:rPr>
+          <w:rFonts w:cs="Times New Roman"/>
+          <w:szCs w:val="24"/>
+        </w:rPr>
+        <w:t xml:space="preserve">The registration </w:t>
+      </w:r>
+      <w:commentRangeEnd w:id="4"/>
+      <w:r>
+        <w:rPr>
+          <w:rStyle w:val="CommentReference"/>
+        </w:rPr>
+        <w:commentReference w:id="4"/>
+      </w:r>
+      <w:r>
+        <w:rPr>
+          <w:rFonts w:cs="Times New Roman"/>
+          <w:szCs w:val="24"/>
+        </w:rPr>
+        <w:t xml:space="preserve">approach has been adopted by the Tenth and Eleventh Circuits. </w:t>
+      </w:r>
+      <w:bookmarkStart w:id="5" w:name="_Hlk497559389"/>
       <w:r>
         <w:rPr>
           <w:rFonts w:cs="Times New Roman"/>
@@ -2113,7 +2139,7 @@
         </w:rPr>
         <w:t xml:space="preserve"> </w:t>
       </w:r>
-      <w:bookmarkEnd w:id="8"/>
+      <w:bookmarkEnd w:id="5"/>
       <w:r>
         <w:rPr>
           <w:rFonts w:cs="Times New Roman"/>
@@ -2337,7 +2363,351 @@
         </w:rPr>
         <w:t xml:space="preserve"> </w:t>
       </w:r>
+      <w:commentRangeStart w:id="6"/>
+      <w:r>
+        <w:rPr>
+          <w:rFonts w:cs="Times New Roman"/>
+          <w:color w:val="FF0000"/>
+          <w:szCs w:val="24"/>
+        </w:rPr>
+        <w:t>BECAUSE</w:t>
+      </w:r>
+      <w:commentRangeEnd w:id="6"/>
+      <w:r>
+        <w:rPr>
+          <w:rStyle w:val="CommentReference"/>
+          <w:rFonts w:cs="Times New Roman"/>
+          <w:sz w:val="24"/>
+          <w:szCs w:val="24"/>
+        </w:rPr>
+        <w:commentReference w:id="6"/>
+      </w:r>
+      <w:r>
+        <w:rPr>
+          <w:rFonts w:cs="Times New Roman"/>
+          <w:szCs w:val="24"/>
+        </w:rPr>
+        <w:t>…</w:t>
+      </w:r>
+      <w:r>
+        <w:rPr>
+          <w:rFonts w:cs="Times New Roman"/>
+          <w:szCs w:val="24"/>
+        </w:rPr>
+        <w:t>)</w:t>
+      </w:r>
+      <w:r>
+        <w:rPr>
+          <w:rFonts w:cs="Times New Roman"/>
+          <w:szCs w:val="24"/>
+        </w:rPr>
+        <w:t>.</w:t>
+      </w:r>
+      <w:r>
+        <w:rPr>
+          <w:rFonts w:cs="Times New Roman"/>
+          <w:szCs w:val="24"/>
+        </w:rPr>
+        <w:t xml:space="preserve"> </w:t>
+      </w:r>
+      <w:r>
+        <w:rPr>
+          <w:rFonts w:cs="Times New Roman"/>
+          <w:szCs w:val="24"/>
+        </w:rPr>
+        <w:t xml:space="preserve">The statute </w:t>
+      </w:r>
+      <w:r>
+        <w:rPr>
+          <w:rFonts w:cs="Times New Roman"/>
+          <w:szCs w:val="24"/>
+        </w:rPr>
+        <w:t>states registration is required to file</w:t>
+      </w:r>
+      <w:r>
+        <w:rPr>
+          <w:rFonts w:cs="Times New Roman"/>
+          <w:szCs w:val="24"/>
+        </w:rPr>
+        <w:t xml:space="preserve"> suit</w:t>
+      </w:r>
+      <w:r>
+        <w:rPr>
+          <w:rFonts w:cs="Times New Roman"/>
+          <w:szCs w:val="24"/>
+        </w:rPr>
+        <w:t xml:space="preserve">, and application is used in the same section and is clearly separate and apart. </w:t>
+      </w:r>
+      <w:bookmarkStart w:id="7" w:name="_Hlk497408098"/>
+      <w:commentRangeStart w:id="8"/>
+      <w:r>
+        <w:rPr>
+          <w:rFonts w:cs="Times New Roman"/>
+          <w:i/>
+          <w:iCs/>
+          <w:szCs w:val="24"/>
+        </w:rPr>
+        <w:t>Mays &amp; Assocs. v. Euler</w:t>
+      </w:r>
+      <w:r>
+        <w:rPr>
+          <w:rFonts w:cs="Times New Roman"/>
+          <w:iCs/>
+          <w:szCs w:val="24"/>
+        </w:rPr>
+        <w:t>, 370 F.Supp.2d 362, 368 (D.Md.2005).</w:t>
+      </w:r>
+      <w:bookmarkEnd w:id="7"/>
+      <w:r>
+        <w:rPr>
+          <w:rFonts w:cs="Times New Roman"/>
+          <w:szCs w:val="24"/>
+        </w:rPr>
+        <w:t xml:space="preserve"> </w:t>
+      </w:r>
+      <w:commentRangeEnd w:id="8"/>
+      <w:r>
+        <w:rPr>
+          <w:rStyle w:val="CommentReference"/>
+          <w:rFonts w:cs="Times New Roman"/>
+          <w:sz w:val="24"/>
+          <w:szCs w:val="24"/>
+        </w:rPr>
+        <w:commentReference w:id="8"/>
+      </w:r>
+      <w:r>
+        <w:rPr>
+          <w:rFonts w:cs="Times New Roman"/>
+          <w:szCs w:val="24"/>
+        </w:rPr>
+        <w:t>The</w:t>
+      </w:r>
+      <w:r>
+        <w:rPr>
+          <w:rFonts w:cs="Times New Roman"/>
+          <w:szCs w:val="24"/>
+        </w:rPr>
+        <w:t xml:space="preserve"> statue </w:t>
+      </w:r>
+      <w:r>
+        <w:rPr>
+          <w:rFonts w:cs="Times New Roman"/>
+          <w:szCs w:val="24"/>
+        </w:rPr>
+        <w:t>also distinguishes</w:t>
+      </w:r>
+      <w:r>
+        <w:rPr>
+          <w:rFonts w:cs="Times New Roman"/>
+          <w:szCs w:val="24"/>
+        </w:rPr>
+        <w:t xml:space="preserve"> between application and registration</w:t>
+      </w:r>
+      <w:r>
+        <w:rPr>
+          <w:rFonts w:cs="Times New Roman"/>
+          <w:szCs w:val="24"/>
+        </w:rPr>
+        <w:t xml:space="preserve"> in §</w:t>
+      </w:r>
+      <w:r>
+        <w:rPr>
+          <w:rFonts w:cs="Times New Roman"/>
+          <w:szCs w:val="24"/>
+        </w:rPr>
+        <w:t xml:space="preserve"> </w:t>
+      </w:r>
+      <w:r>
+        <w:rPr>
+          <w:rFonts w:cs="Times New Roman"/>
+          <w:szCs w:val="24"/>
+        </w:rPr>
+        <w:t xml:space="preserve">410(a) </w:t>
+      </w:r>
+      <w:r>
+        <w:rPr>
+          <w:rFonts w:cs="Times New Roman"/>
+          <w:szCs w:val="24"/>
+        </w:rPr>
+        <w:t>and</w:t>
+      </w:r>
+      <w:r>
+        <w:rPr>
+          <w:rFonts w:cs="Times New Roman"/>
+          <w:szCs w:val="24"/>
+        </w:rPr>
+        <w:t xml:space="preserve"> (d)</w:t>
+      </w:r>
+      <w:r>
+        <w:rPr>
+          <w:rFonts w:cs="Times New Roman"/>
+          <w:szCs w:val="24"/>
+        </w:rPr>
+        <w:t xml:space="preserve">. </w:t>
+      </w:r>
+      <w:r>
+        <w:rPr>
+          <w:rFonts w:cs="Times New Roman"/>
+          <w:i/>
+          <w:szCs w:val="24"/>
+        </w:rPr>
+        <w:t>Fourth Estate</w:t>
+      </w:r>
+      <w:r>
+        <w:rPr>
+          <w:rFonts w:cs="Times New Roman"/>
+          <w:szCs w:val="24"/>
+        </w:rPr>
+        <w:t>, 856 F.3d at 1341 (</w:t>
+      </w:r>
+      <w:r>
+        <w:rPr>
+          <w:rFonts w:cs="Times New Roman"/>
+          <w:szCs w:val="24"/>
+        </w:rPr>
+        <w:t xml:space="preserve">upholding registration approach because </w:t>
+      </w:r>
+      <w:r>
+        <w:rPr>
+          <w:rFonts w:cs="Times New Roman"/>
+          <w:szCs w:val="24"/>
+        </w:rPr>
+        <w:t xml:space="preserve">the phrase </w:t>
+      </w:r>
+      <w:r>
+        <w:rPr>
+          <w:rFonts w:cs="Times New Roman"/>
+          <w:szCs w:val="24"/>
+        </w:rPr>
+        <w:lastRenderedPageBreak/>
+        <w:t>“after examination” in § 410(a) indicative that registration occurs after filing of the application</w:t>
+      </w:r>
+      <w:r>
+        <w:rPr>
+          <w:rFonts w:cs="Times New Roman"/>
+          <w:szCs w:val="24"/>
+        </w:rPr>
+        <w:t xml:space="preserve"> and that § 410(d) shows registration occurs only after an application is deemed acceptable</w:t>
+      </w:r>
+      <w:r>
+        <w:rPr>
+          <w:rFonts w:cs="Times New Roman"/>
+          <w:szCs w:val="24"/>
+        </w:rPr>
+        <w:t xml:space="preserve">). </w:t>
+      </w:r>
+      <w:r>
+        <w:rPr>
+          <w:rFonts w:cs="Times New Roman"/>
+          <w:szCs w:val="24"/>
+        </w:rPr>
+        <w:t xml:space="preserve">The plain language of the statute also evidences Congress’s intent to require something more than application in filing suit. </w:t>
+      </w:r>
+      <w:r>
+        <w:rPr>
+          <w:rFonts w:cs="Times New Roman"/>
+          <w:i/>
+          <w:iCs/>
+          <w:szCs w:val="24"/>
+        </w:rPr>
+        <w:t xml:space="preserve">Mays &amp; </w:t>
+      </w:r>
+      <w:proofErr w:type="spellStart"/>
+      <w:r>
+        <w:rPr>
+          <w:rFonts w:cs="Times New Roman"/>
+          <w:i/>
+          <w:iCs/>
+          <w:szCs w:val="24"/>
+        </w:rPr>
+        <w:t>Assocs</w:t>
+      </w:r>
+      <w:proofErr w:type="spellEnd"/>
+      <w:r>
+        <w:rPr>
+          <w:rFonts w:cs="Times New Roman"/>
+          <w:iCs/>
+          <w:szCs w:val="24"/>
+        </w:rPr>
+        <w:t xml:space="preserve">, 370 F.Supp.2d at 368. </w:t>
+      </w:r>
+      <w:r>
+        <w:rPr>
+          <w:rFonts w:cs="Times New Roman"/>
+          <w:szCs w:val="24"/>
+        </w:rPr>
+        <w:t xml:space="preserve">The Copyright Act does not require copyright owners to register, but registration allows for additional protections, including the right to </w:t>
+      </w:r>
+      <w:r>
+        <w:rPr>
+          <w:rFonts w:cs="Times New Roman"/>
+          <w:szCs w:val="24"/>
+        </w:rPr>
+        <w:t>sue for infringement</w:t>
+      </w:r>
+      <w:r>
+        <w:rPr>
+          <w:rFonts w:cs="Times New Roman"/>
+          <w:szCs w:val="24"/>
+        </w:rPr>
+        <w:t xml:space="preserve">. </w:t>
+      </w:r>
       <w:commentRangeStart w:id="9"/>
+      <w:proofErr w:type="spellStart"/>
+      <w:r>
+        <w:rPr>
+          <w:rFonts w:cs="Times New Roman"/>
+          <w:i/>
+          <w:iCs/>
+          <w:szCs w:val="24"/>
+        </w:rPr>
+        <w:t>Asche</w:t>
+      </w:r>
+      <w:proofErr w:type="spellEnd"/>
+      <w:r>
+        <w:rPr>
+          <w:rFonts w:cs="Times New Roman"/>
+          <w:i/>
+          <w:iCs/>
+          <w:szCs w:val="24"/>
+        </w:rPr>
+        <w:t xml:space="preserve"> &amp; Spencer Music, Inc. v. </w:t>
+      </w:r>
+      <w:proofErr w:type="spellStart"/>
+      <w:r>
+        <w:rPr>
+          <w:rFonts w:cs="Times New Roman"/>
+          <w:i/>
+          <w:iCs/>
+          <w:szCs w:val="24"/>
+        </w:rPr>
+        <w:t>Principato</w:t>
+      </w:r>
+      <w:proofErr w:type="spellEnd"/>
+      <w:r>
+        <w:rPr>
+          <w:rFonts w:cs="Times New Roman"/>
+          <w:i/>
+          <w:iCs/>
+          <w:szCs w:val="24"/>
+        </w:rPr>
+        <w:t>-Young Entm't, Inc.</w:t>
+      </w:r>
+      <w:r>
+        <w:rPr>
+          <w:rFonts w:cs="Times New Roman"/>
+          <w:szCs w:val="24"/>
+        </w:rPr>
+        <w:t>, 147 F.Supp.3d 833, 837 (D. Minn. 2015)</w:t>
+      </w:r>
+      <w:r>
+        <w:rPr>
+          <w:rFonts w:cs="Times New Roman"/>
+          <w:szCs w:val="24"/>
+        </w:rPr>
+        <w:t xml:space="preserve"> (finding legislative intent for copyright owners to proactively register </w:t>
+      </w:r>
+      <w:commentRangeStart w:id="10"/>
       <w:r>
         <w:rPr>
           <w:rFonts w:cs="Times New Roman"/>
@@ -2346,6 +2716,38 @@
         </w:rPr>
         <w:t>BECAUSE</w:t>
       </w:r>
+      <w:commentRangeEnd w:id="10"/>
+      <w:r>
+        <w:rPr>
+          <w:rStyle w:val="CommentReference"/>
+          <w:rFonts w:cs="Times New Roman"/>
+          <w:sz w:val="24"/>
+          <w:szCs w:val="24"/>
+        </w:rPr>
+        <w:commentReference w:id="10"/>
+      </w:r>
+      <w:r>
+        <w:rPr>
+          <w:rFonts w:cs="Times New Roman"/>
+          <w:color w:val="FF0000"/>
+          <w:szCs w:val="24"/>
+        </w:rPr>
+        <w:t>…</w:t>
+      </w:r>
+      <w:r>
+        <w:rPr>
+          <w:rFonts w:cs="Times New Roman"/>
+          <w:szCs w:val="24"/>
+        </w:rPr>
+        <w:t>)</w:t>
+      </w:r>
+      <w:r>
+        <w:rPr>
+          <w:rFonts w:cs="Times New Roman"/>
+          <w:szCs w:val="24"/>
+        </w:rPr>
+        <w:t xml:space="preserve">. </w:t>
+      </w:r>
       <w:commentRangeEnd w:id="9"/>
       <w:r>
         <w:rPr>
@@ -2361,11 +2763,371 @@
           <w:rFonts w:cs="Times New Roman"/>
           <w:szCs w:val="24"/>
         </w:rPr>
-        <w:t>…</w:t>
-      </w:r>
-      <w:r>
-        <w:rPr>
-          <w:rFonts w:cs="Times New Roman"/>
+        <w:t>I</w:t>
+      </w:r>
+      <w:r>
+        <w:rPr>
+          <w:rFonts w:cs="Times New Roman"/>
+          <w:szCs w:val="24"/>
+        </w:rPr>
+        <w:t xml:space="preserve">n the proposed Copyright Reform Act of 1993, § 411(a) would have been repealed, allowing infringement suits </w:t>
+      </w:r>
+      <w:r>
+        <w:rPr>
+          <w:rFonts w:cs="Times New Roman"/>
+          <w:szCs w:val="24"/>
+        </w:rPr>
+        <w:t xml:space="preserve">to be brought </w:t>
+      </w:r>
+      <w:r>
+        <w:rPr>
+          <w:rFonts w:cs="Times New Roman"/>
+          <w:szCs w:val="24"/>
+        </w:rPr>
+        <w:t>upon application</w:t>
+      </w:r>
+      <w:r>
+        <w:rPr>
+          <w:rFonts w:cs="Times New Roman"/>
+          <w:szCs w:val="24"/>
+        </w:rPr>
+        <w:t>, however the congress did not enact bill</w:t>
+      </w:r>
+      <w:r>
+        <w:rPr>
+          <w:rFonts w:cs="Times New Roman"/>
+          <w:szCs w:val="24"/>
+        </w:rPr>
+        <w:t>.</w:t>
+      </w:r>
+      <w:r>
+        <w:rPr>
+          <w:rFonts w:cs="Times New Roman"/>
+          <w:i/>
+          <w:szCs w:val="24"/>
+        </w:rPr>
+        <w:t xml:space="preserve"> Robinson</w:t>
+      </w:r>
+      <w:r>
+        <w:rPr>
+          <w:rFonts w:cs="Times New Roman"/>
+          <w:szCs w:val="24"/>
+        </w:rPr>
+        <w:t>, 1996 WL 663880, at *8 (stating</w:t>
+      </w:r>
+      <w:r>
+        <w:rPr>
+          <w:rFonts w:cs="Times New Roman"/>
+          <w:szCs w:val="24"/>
+        </w:rPr>
+        <w:t xml:space="preserve"> </w:t>
+      </w:r>
+      <w:r>
+        <w:rPr>
+          <w:rFonts w:cs="Times New Roman"/>
+          <w:szCs w:val="24"/>
+        </w:rPr>
+        <w:t>w</w:t>
+      </w:r>
+      <w:r>
+        <w:rPr>
+          <w:rFonts w:cs="Times New Roman"/>
+          <w:szCs w:val="24"/>
+        </w:rPr>
+        <w:t xml:space="preserve">hile not </w:t>
+      </w:r>
+      <w:r>
+        <w:rPr>
+          <w:rFonts w:cs="Times New Roman"/>
+          <w:szCs w:val="24"/>
+        </w:rPr>
+        <w:t>conclusive</w:t>
+      </w:r>
+      <w:r>
+        <w:rPr>
+          <w:rFonts w:cs="Times New Roman"/>
+          <w:szCs w:val="24"/>
+        </w:rPr>
+        <w:t>, it “serves as a reminder that the Court should not lightly disregard what arguably is a congressional determination that no exception is to</w:t>
+      </w:r>
+      <w:r>
+        <w:rPr>
+          <w:rFonts w:cs="Times New Roman"/>
+          <w:szCs w:val="24"/>
+        </w:rPr>
+        <w:t xml:space="preserve"> be made for injunction actions</w:t>
+      </w:r>
+      <w:r>
+        <w:rPr>
+          <w:rFonts w:cs="Times New Roman"/>
+          <w:szCs w:val="24"/>
+        </w:rPr>
+        <w:t>”</w:t>
+      </w:r>
+      <w:r>
+        <w:rPr>
+          <w:rFonts w:cs="Times New Roman"/>
+          <w:szCs w:val="24"/>
+        </w:rPr>
+        <w:t>).</w:t>
+      </w:r>
+      <w:r>
+        <w:rPr>
+          <w:rFonts w:cs="Times New Roman"/>
+          <w:szCs w:val="24"/>
+        </w:rPr>
+        <w:t xml:space="preserve"> </w:t>
+      </w:r>
+      <w:r>
+        <w:rPr>
+          <w:rFonts w:cs="Times New Roman"/>
+          <w:iCs/>
+          <w:szCs w:val="24"/>
+        </w:rPr>
+        <w:t xml:space="preserve">The Copyright Office itself </w:t>
+      </w:r>
+      <w:r>
+        <w:rPr>
+          <w:rFonts w:cs="Times New Roman"/>
+          <w:iCs/>
+          <w:szCs w:val="24"/>
+        </w:rPr>
+        <w:t xml:space="preserve">finds the registration approach to be correct and the intent of Congress. </w:t>
+      </w:r>
+      <w:r>
+        <w:rPr>
+          <w:rFonts w:cs="Times New Roman"/>
+          <w:iCs/>
+          <w:szCs w:val="24"/>
+        </w:rPr>
+        <w:t>U.S. Copyright Office, </w:t>
+      </w:r>
+      <w:r>
+        <w:rPr>
+          <w:rFonts w:cs="Times New Roman"/>
+          <w:i/>
+          <w:iCs/>
+          <w:szCs w:val="24"/>
+        </w:rPr>
+        <w:t>Compendium of U.S. Copyright Office Practices</w:t>
+      </w:r>
+      <w:r>
+        <w:rPr>
+          <w:rFonts w:cs="Times New Roman"/>
+          <w:iCs/>
+          <w:szCs w:val="24"/>
+        </w:rPr>
+        <w:t> § 625.5 (3d ed. 2014), </w:t>
+      </w:r>
+      <w:r>
+        <w:rPr>
+          <w:rFonts w:cs="Times New Roman"/>
+          <w:i/>
+          <w:iCs/>
+          <w:szCs w:val="24"/>
+        </w:rPr>
+        <w:t>available at</w:t>
+      </w:r>
+      <w:r>
+        <w:rPr>
+          <w:rFonts w:cs="Times New Roman"/>
+          <w:iCs/>
+          <w:szCs w:val="24"/>
+        </w:rPr>
+        <w:t> copyright.gov/comp3/</w:t>
+      </w:r>
+      <w:r>
+        <w:rPr>
+          <w:rFonts w:cs="Times New Roman"/>
+          <w:iCs/>
+          <w:szCs w:val="24"/>
+        </w:rPr>
+        <w:t xml:space="preserve">. </w:t>
+      </w:r>
+      <w:r>
+        <w:rPr>
+          <w:rFonts w:cs="Times New Roman"/>
+          <w:iCs/>
+          <w:color w:val="000000" w:themeColor="text1"/>
+          <w:szCs w:val="24"/>
+        </w:rPr>
+        <w:t xml:space="preserve">Additionally, </w:t>
+      </w:r>
+      <w:r>
+        <w:rPr>
+          <w:rFonts w:cs="Times New Roman"/>
+          <w:iCs/>
+          <w:color w:val="000000" w:themeColor="text1"/>
+          <w:szCs w:val="24"/>
+        </w:rPr>
+        <w:t xml:space="preserve">the registration application </w:t>
+      </w:r>
+      <w:r>
+        <w:rPr>
+          <w:rFonts w:cs="Times New Roman"/>
+          <w:iCs/>
+          <w:color w:val="000000" w:themeColor="text1"/>
+          <w:szCs w:val="24"/>
+        </w:rPr>
+        <w:t>do</w:t>
+      </w:r>
+      <w:r>
+        <w:rPr>
+          <w:rFonts w:cs="Times New Roman"/>
+          <w:iCs/>
+          <w:color w:val="000000" w:themeColor="text1"/>
+          <w:szCs w:val="24"/>
+        </w:rPr>
+        <w:t>es</w:t>
+      </w:r>
+      <w:r>
+        <w:rPr>
+          <w:rFonts w:cs="Times New Roman"/>
+          <w:iCs/>
+          <w:color w:val="000000" w:themeColor="text1"/>
+          <w:szCs w:val="24"/>
+        </w:rPr>
+        <w:t xml:space="preserve"> not cause undue delay</w:t>
+      </w:r>
+      <w:r>
+        <w:rPr>
+          <w:rFonts w:cs="Times New Roman"/>
+          <w:iCs/>
+          <w:color w:val="000000" w:themeColor="text1"/>
+          <w:szCs w:val="24"/>
+        </w:rPr>
+        <w:t>.</w:t>
+      </w:r>
+      <w:r>
+        <w:rPr>
+          <w:rFonts w:cs="Times New Roman"/>
+          <w:iCs/>
+          <w:color w:val="000000" w:themeColor="text1"/>
+          <w:szCs w:val="24"/>
+        </w:rPr>
+        <w:t xml:space="preserve"> </w:t>
+      </w:r>
+      <w:commentRangeStart w:id="11"/>
+      <w:proofErr w:type="spellStart"/>
+      <w:r>
+        <w:rPr>
+          <w:rFonts w:cs="Times New Roman"/>
+          <w:i/>
+          <w:color w:val="000000" w:themeColor="text1"/>
+          <w:szCs w:val="24"/>
+        </w:rPr>
+        <w:t>Asche</w:t>
+      </w:r>
+      <w:proofErr w:type="spellEnd"/>
+      <w:r>
+        <w:rPr>
+          <w:rFonts w:cs="Times New Roman"/>
+          <w:color w:val="000000" w:themeColor="text1"/>
+          <w:szCs w:val="24"/>
+        </w:rPr>
+        <w:t>, 147 F.Supp.3d</w:t>
+      </w:r>
+      <w:r>
+        <w:rPr>
+          <w:rFonts w:cs="Times New Roman"/>
+          <w:color w:val="000000" w:themeColor="text1"/>
+          <w:szCs w:val="24"/>
+        </w:rPr>
+        <w:t xml:space="preserve"> at 838</w:t>
+      </w:r>
+      <w:r>
+        <w:rPr>
+          <w:rFonts w:cs="Times New Roman"/>
+          <w:color w:val="000000" w:themeColor="text1"/>
+          <w:szCs w:val="24"/>
+        </w:rPr>
+        <w:t xml:space="preserve"> </w:t>
+      </w:r>
+      <w:commentRangeEnd w:id="11"/>
+      <w:r>
+        <w:rPr>
+          <w:rStyle w:val="CommentReference"/>
+          <w:rFonts w:cs="Times New Roman"/>
+          <w:sz w:val="24"/>
+          <w:szCs w:val="24"/>
+        </w:rPr>
+        <w:commentReference w:id="11"/>
+      </w:r>
+      <w:r>
+        <w:rPr>
+          <w:rFonts w:cs="Times New Roman"/>
+          <w:color w:val="000000" w:themeColor="text1"/>
+          <w:szCs w:val="24"/>
+        </w:rPr>
+        <w:t>(</w:t>
+      </w:r>
+      <w:r>
+        <w:rPr>
+          <w:rFonts w:cs="Times New Roman"/>
+          <w:color w:val="000000" w:themeColor="text1"/>
+          <w:szCs w:val="24"/>
+        </w:rPr>
+        <w:t xml:space="preserve">dismissing delay caused by registration approach by stating </w:t>
+      </w:r>
+      <w:r>
+        <w:rPr>
+          <w:rFonts w:cs="Times New Roman"/>
+          <w:iCs/>
+          <w:color w:val="000000" w:themeColor="text1"/>
+          <w:szCs w:val="24"/>
+        </w:rPr>
+        <w:t>copyright owners may</w:t>
+      </w:r>
+      <w:r>
+        <w:rPr>
+          <w:rFonts w:cs="Times New Roman"/>
+          <w:iCs/>
+          <w:color w:val="000000" w:themeColor="text1"/>
+          <w:szCs w:val="24"/>
+        </w:rPr>
+        <w:t xml:space="preserve"> request special handling by the Copyright Office to improve speed in which the office process</w:t>
+      </w:r>
+      <w:r>
+        <w:rPr>
+          <w:rFonts w:cs="Times New Roman"/>
+          <w:iCs/>
+          <w:color w:val="000000" w:themeColor="text1"/>
+          <w:szCs w:val="24"/>
+        </w:rPr>
+        <w:t>es</w:t>
+      </w:r>
+      <w:r>
+        <w:rPr>
+          <w:rFonts w:cs="Times New Roman"/>
+          <w:iCs/>
+          <w:color w:val="000000" w:themeColor="text1"/>
+          <w:szCs w:val="24"/>
+        </w:rPr>
+        <w:t xml:space="preserve"> the </w:t>
+      </w:r>
+      <w:r>
+        <w:rPr>
+          <w:rFonts w:cs="Times New Roman"/>
+          <w:iCs/>
+          <w:color w:val="000000" w:themeColor="text1"/>
+          <w:szCs w:val="24"/>
+        </w:rPr>
+        <w:t>application,</w:t>
+      </w:r>
+      <w:r>
+        <w:rPr>
+          <w:rFonts w:cs="Times New Roman"/>
+          <w:iCs/>
+          <w:color w:val="000000" w:themeColor="text1"/>
+          <w:szCs w:val="24"/>
+        </w:rPr>
+        <w:t xml:space="preserve"> allow copyright owners to avoid being unable to sue due to the statute of limitations, or infringers unjustly profiting for prolonged periods</w:t>
+      </w:r>
+      <w:r>
+        <w:rPr>
+          <w:rFonts w:cs="Times New Roman"/>
+          <w:iCs/>
+          <w:color w:val="000000" w:themeColor="text1"/>
           <w:szCs w:val="24"/>
         </w:rPr>
         <w:t>)</w:t>
@@ -2373,6 +3135,488 @@
       <w:r>
         <w:rPr>
           <w:rFonts w:cs="Times New Roman"/>
+          <w:iCs/>
+          <w:color w:val="000000" w:themeColor="text1"/>
+          <w:szCs w:val="24"/>
+        </w:rPr>
+        <w:t xml:space="preserve">. </w:t>
+      </w:r>
+    </w:p>
+    <w:p>
+      <w:pPr>
+        <w:widowControl w:val="0"/>
+        <w:rPr>
+          <w:rFonts w:cs="Times New Roman"/>
+          <w:szCs w:val="24"/>
+        </w:rPr>
+      </w:pPr>
+      <w:commentRangeStart w:id="12"/>
+      <w:r>
+        <w:rPr>
+          <w:rFonts w:cs="Times New Roman"/>
+          <w:iCs/>
+          <w:color w:val="000000" w:themeColor="text1"/>
+          <w:szCs w:val="24"/>
+        </w:rPr>
+        <w:t xml:space="preserve">The Second Circuit </w:t>
+      </w:r>
+      <w:commentRangeEnd w:id="12"/>
+      <w:r>
+        <w:rPr>
+          <w:rStyle w:val="CommentReference"/>
+        </w:rPr>
+        <w:commentReference w:id="12"/>
+      </w:r>
+      <w:r>
+        <w:rPr>
+          <w:rFonts w:cs="Times New Roman"/>
+          <w:iCs/>
+          <w:color w:val="000000" w:themeColor="text1"/>
+          <w:szCs w:val="24"/>
+        </w:rPr>
+        <w:t>abstains</w:t>
+      </w:r>
+      <w:r>
+        <w:rPr>
+          <w:rFonts w:cs="Times New Roman"/>
+          <w:iCs/>
+          <w:color w:val="000000" w:themeColor="text1"/>
+          <w:szCs w:val="24"/>
+        </w:rPr>
+        <w:t xml:space="preserve"> from joining the circuit split,</w:t>
+      </w:r>
+      <w:r>
+        <w:rPr>
+          <w:rFonts w:cs="Times New Roman"/>
+          <w:iCs/>
+          <w:color w:val="000000" w:themeColor="text1"/>
+          <w:szCs w:val="24"/>
+        </w:rPr>
+        <w:t xml:space="preserve"> </w:t>
+      </w:r>
+      <w:proofErr w:type="spellStart"/>
+      <w:r>
+        <w:rPr>
+          <w:rFonts w:cs="Times New Roman"/>
+          <w:i/>
+          <w:iCs/>
+          <w:color w:val="000000" w:themeColor="text1"/>
+          <w:szCs w:val="24"/>
+        </w:rPr>
+        <w:t>Psihoyos</w:t>
+      </w:r>
+      <w:proofErr w:type="spellEnd"/>
+      <w:r>
+        <w:rPr>
+          <w:rFonts w:cs="Times New Roman"/>
+          <w:iCs/>
+          <w:color w:val="000000" w:themeColor="text1"/>
+          <w:szCs w:val="24"/>
+        </w:rPr>
+        <w:t xml:space="preserve">, 748 F.3d at 125, however, it would likely follow the registration approach because its districts almost unanimously </w:t>
+      </w:r>
+      <w:r>
+        <w:rPr>
+          <w:rFonts w:cs="Times New Roman"/>
+          <w:iCs/>
+          <w:color w:val="000000" w:themeColor="text1"/>
+          <w:szCs w:val="24"/>
+        </w:rPr>
+        <w:t xml:space="preserve">holding that application for registration is not </w:t>
+      </w:r>
+      <w:bookmarkStart w:id="13" w:name="_GoBack"/>
+      <w:bookmarkEnd w:id="13"/>
+      <w:r>
+        <w:rPr>
+          <w:rFonts w:cs="Times New Roman"/>
+          <w:iCs/>
+          <w:color w:val="000000" w:themeColor="text1"/>
+          <w:szCs w:val="24"/>
+        </w:rPr>
+        <w:t xml:space="preserve">sufficient for </w:t>
+      </w:r>
+      <w:proofErr w:type="gramStart"/>
+      <w:r>
+        <w:rPr>
+          <w:rFonts w:cs="Times New Roman"/>
+          <w:iCs/>
+          <w:color w:val="000000" w:themeColor="text1"/>
+          <w:szCs w:val="24"/>
+        </w:rPr>
+        <w:t>bringing suit</w:t>
+      </w:r>
+      <w:proofErr w:type="gramEnd"/>
+      <w:r>
+        <w:rPr>
+          <w:rFonts w:cs="Times New Roman"/>
+          <w:iCs/>
+          <w:color w:val="000000" w:themeColor="text1"/>
+          <w:szCs w:val="24"/>
+        </w:rPr>
+        <w:t xml:space="preserve"> as </w:t>
+      </w:r>
+      <w:r>
+        <w:rPr>
+          <w:rFonts w:cs="Times New Roman"/>
+          <w:iCs/>
+          <w:color w:val="000000" w:themeColor="text1"/>
+          <w:szCs w:val="24"/>
+        </w:rPr>
+        <w:lastRenderedPageBreak/>
+        <w:t>required by § 411(a)</w:t>
+      </w:r>
+      <w:r>
+        <w:rPr>
+          <w:rFonts w:cs="Times New Roman"/>
+          <w:iCs/>
+          <w:color w:val="000000" w:themeColor="text1"/>
+          <w:szCs w:val="24"/>
+        </w:rPr>
+        <w:t xml:space="preserve">. </w:t>
+      </w:r>
+      <w:proofErr w:type="spellStart"/>
+      <w:r>
+        <w:rPr>
+          <w:rFonts w:cs="Times New Roman"/>
+          <w:i/>
+          <w:iCs/>
+          <w:color w:val="000000" w:themeColor="text1"/>
+          <w:szCs w:val="24"/>
+        </w:rPr>
+        <w:t>Lumetrics</w:t>
+      </w:r>
+      <w:proofErr w:type="spellEnd"/>
+      <w:r>
+        <w:rPr>
+          <w:rFonts w:cs="Times New Roman"/>
+          <w:i/>
+          <w:iCs/>
+          <w:color w:val="000000" w:themeColor="text1"/>
+          <w:szCs w:val="24"/>
+        </w:rPr>
+        <w:t>, Inc. v. Blalock</w:t>
+      </w:r>
+      <w:r>
+        <w:rPr>
+          <w:rFonts w:cs="Times New Roman"/>
+          <w:iCs/>
+          <w:color w:val="000000" w:themeColor="text1"/>
+          <w:szCs w:val="24"/>
+        </w:rPr>
+        <w:t>, 23 F. Supp.3d 138 (W.D.N.Y. 2014);</w:t>
+      </w:r>
+      <w:r>
+        <w:rPr>
+          <w:rFonts w:cs="Times New Roman"/>
+          <w:i/>
+          <w:iCs/>
+          <w:color w:val="000000" w:themeColor="text1"/>
+          <w:szCs w:val="24"/>
+        </w:rPr>
+        <w:t xml:space="preserve"> </w:t>
+      </w:r>
+      <w:r>
+        <w:rPr>
+          <w:rFonts w:cs="Times New Roman"/>
+          <w:i/>
+          <w:iCs/>
+          <w:color w:val="000000" w:themeColor="text1"/>
+          <w:szCs w:val="24"/>
+        </w:rPr>
+        <w:t xml:space="preserve">Capitol Records, Inc. v. </w:t>
+      </w:r>
+      <w:bookmarkStart w:id="14" w:name="_Hlk497569597"/>
+      <w:r>
+        <w:rPr>
+          <w:rFonts w:cs="Times New Roman"/>
+          <w:i/>
+          <w:iCs/>
+          <w:color w:val="000000" w:themeColor="text1"/>
+          <w:szCs w:val="24"/>
+        </w:rPr>
+        <w:t>Wings Digital Corp</w:t>
+      </w:r>
+      <w:r>
+        <w:rPr>
+          <w:rFonts w:cs="Times New Roman"/>
+          <w:iCs/>
+          <w:color w:val="000000" w:themeColor="text1"/>
+          <w:szCs w:val="24"/>
+        </w:rPr>
+        <w:t xml:space="preserve">., 218 F.Supp.2d </w:t>
+      </w:r>
+      <w:bookmarkEnd w:id="14"/>
+      <w:r>
+        <w:rPr>
+          <w:rFonts w:cs="Times New Roman"/>
+          <w:iCs/>
+          <w:color w:val="000000" w:themeColor="text1"/>
+          <w:szCs w:val="24"/>
+        </w:rPr>
+        <w:t>280 (E.D.</w:t>
+      </w:r>
+      <w:r>
+        <w:rPr>
+          <w:rFonts w:cs="Times New Roman"/>
+          <w:iCs/>
+          <w:color w:val="000000" w:themeColor="text1"/>
+          <w:szCs w:val="24"/>
+        </w:rPr>
+        <w:t>N.Y. 2002);</w:t>
+      </w:r>
+      <w:r>
+        <w:rPr>
+          <w:rFonts w:cs="Times New Roman"/>
+          <w:i/>
+          <w:iCs/>
+          <w:color w:val="000000" w:themeColor="text1"/>
+          <w:szCs w:val="24"/>
+        </w:rPr>
+        <w:t xml:space="preserve"> </w:t>
+      </w:r>
+      <w:r>
+        <w:rPr>
+          <w:rFonts w:cs="Times New Roman"/>
+          <w:i/>
+          <w:iCs/>
+          <w:color w:val="000000" w:themeColor="text1"/>
+          <w:szCs w:val="24"/>
+        </w:rPr>
+        <w:t xml:space="preserve">Silver v. </w:t>
+      </w:r>
+      <w:proofErr w:type="spellStart"/>
+      <w:r>
+        <w:rPr>
+          <w:rFonts w:cs="Times New Roman"/>
+          <w:i/>
+          <w:iCs/>
+          <w:color w:val="000000" w:themeColor="text1"/>
+          <w:szCs w:val="24"/>
+        </w:rPr>
+        <w:t>Lavandeira</w:t>
+      </w:r>
+      <w:proofErr w:type="spellEnd"/>
+      <w:r>
+        <w:rPr>
+          <w:rFonts w:cs="Times New Roman"/>
+          <w:iCs/>
+          <w:color w:val="000000" w:themeColor="text1"/>
+          <w:szCs w:val="24"/>
+        </w:rPr>
+        <w:t xml:space="preserve">, No. 08 Civ. 6522 (JSF) (DF), 2009 WL 513031 (S.D.N.Y. Feb. 26, 2009); </w:t>
+      </w:r>
+      <w:r>
+        <w:rPr>
+          <w:rFonts w:cs="Times New Roman"/>
+          <w:i/>
+          <w:iCs/>
+          <w:color w:val="000000" w:themeColor="text1"/>
+          <w:szCs w:val="24"/>
+        </w:rPr>
+        <w:t>Zuma Press, Inc. v. Getty Images (US), Inc.</w:t>
+      </w:r>
+      <w:r>
+        <w:rPr>
+          <w:rFonts w:cs="Times New Roman"/>
+          <w:iCs/>
+          <w:color w:val="000000" w:themeColor="text1"/>
+          <w:szCs w:val="24"/>
+        </w:rPr>
+        <w:t>, No. 16 Civ. 6110 (AKH), 2017 WL 28</w:t>
+      </w:r>
+      <w:r>
+        <w:rPr>
+          <w:rFonts w:cs="Times New Roman"/>
+          <w:iCs/>
+          <w:color w:val="000000" w:themeColor="text1"/>
+          <w:szCs w:val="24"/>
+        </w:rPr>
+        <w:t>29517 (S.D.N.Y. June 29, 2017).</w:t>
+      </w:r>
+    </w:p>
+    <w:p>
+      <w:pPr>
+        <w:widowControl w:val="0"/>
+        <w:rPr>
+          <w:rFonts w:cs="Times New Roman"/>
+          <w:szCs w:val="24"/>
+        </w:rPr>
+      </w:pPr>
+      <w:proofErr w:type="spellStart"/>
+      <w:r>
+        <w:rPr>
+          <w:rFonts w:cs="Times New Roman"/>
+          <w:szCs w:val="24"/>
+        </w:rPr>
+        <w:t>Janeway’s</w:t>
+      </w:r>
+      <w:proofErr w:type="spellEnd"/>
+      <w:r>
+        <w:rPr>
+          <w:rFonts w:cs="Times New Roman"/>
+          <w:szCs w:val="24"/>
+        </w:rPr>
+        <w:t xml:space="preserve"> registration will be ruled as insufficient because the </w:t>
+      </w:r>
+      <w:r>
+        <w:rPr>
+          <w:rFonts w:cs="Times New Roman"/>
+          <w:szCs w:val="24"/>
+        </w:rPr>
+        <w:t>Southern District</w:t>
+      </w:r>
+      <w:r>
+        <w:rPr>
+          <w:rFonts w:cs="Times New Roman"/>
+          <w:szCs w:val="24"/>
+        </w:rPr>
+        <w:t xml:space="preserve"> will likely use the registration approach</w:t>
+      </w:r>
+      <w:r>
+        <w:rPr>
+          <w:rFonts w:cs="Times New Roman"/>
+          <w:szCs w:val="24"/>
+        </w:rPr>
+        <w:t xml:space="preserve">. </w:t>
+      </w:r>
+      <w:r>
+        <w:rPr>
+          <w:rFonts w:cs="Times New Roman"/>
+          <w:szCs w:val="24"/>
+        </w:rPr>
+        <w:t xml:space="preserve">While not binding, the </w:t>
+      </w:r>
+      <w:r>
+        <w:rPr>
+          <w:rFonts w:cs="Times New Roman"/>
+          <w:szCs w:val="24"/>
+        </w:rPr>
+        <w:t>Southern District</w:t>
+      </w:r>
+      <w:r>
+        <w:rPr>
+          <w:rFonts w:cs="Times New Roman"/>
+          <w:szCs w:val="24"/>
+        </w:rPr>
+        <w:t xml:space="preserve"> of the </w:t>
+      </w:r>
+      <w:r>
+        <w:rPr>
+          <w:rFonts w:cs="Times New Roman"/>
+          <w:szCs w:val="24"/>
+        </w:rPr>
+        <w:t xml:space="preserve">Second Circuit </w:t>
+      </w:r>
+      <w:r>
+        <w:rPr>
+          <w:rFonts w:cs="Times New Roman"/>
+          <w:szCs w:val="24"/>
+        </w:rPr>
+        <w:t>has</w:t>
+      </w:r>
+      <w:r>
+        <w:rPr>
+          <w:rFonts w:cs="Times New Roman"/>
+          <w:szCs w:val="24"/>
+        </w:rPr>
+        <w:t xml:space="preserve"> almost unanimously used the registration approach.</w:t>
+      </w:r>
+      <w:r>
+        <w:rPr>
+          <w:rFonts w:cs="Times New Roman"/>
+          <w:szCs w:val="24"/>
+        </w:rPr>
+        <w:t xml:space="preserve"> </w:t>
+      </w:r>
+      <w:r>
+        <w:rPr>
+          <w:rFonts w:cs="Times New Roman"/>
+          <w:i/>
+          <w:iCs/>
+          <w:color w:val="000000" w:themeColor="text1"/>
+          <w:szCs w:val="24"/>
+        </w:rPr>
+        <w:t>Silver</w:t>
+      </w:r>
+      <w:r>
+        <w:rPr>
+          <w:rFonts w:cs="Times New Roman"/>
+          <w:iCs/>
+          <w:color w:val="000000" w:themeColor="text1"/>
+          <w:szCs w:val="24"/>
+        </w:rPr>
+        <w:t>,</w:t>
+      </w:r>
+      <w:r>
+        <w:rPr>
+          <w:rFonts w:cs="Times New Roman"/>
+          <w:i/>
+          <w:iCs/>
+          <w:color w:val="000000" w:themeColor="text1"/>
+          <w:szCs w:val="24"/>
+        </w:rPr>
+        <w:t xml:space="preserve"> </w:t>
+      </w:r>
+      <w:r>
+        <w:rPr>
+          <w:rFonts w:cs="Times New Roman"/>
+          <w:iCs/>
+          <w:color w:val="000000" w:themeColor="text1"/>
+          <w:szCs w:val="24"/>
+        </w:rPr>
+        <w:t>2009 WL 513031, at *5</w:t>
+      </w:r>
+      <w:r>
+        <w:rPr>
+          <w:rFonts w:cs="Times New Roman"/>
+          <w:szCs w:val="24"/>
+        </w:rPr>
+        <w:t>;</w:t>
+      </w:r>
+      <w:r>
+        <w:rPr>
+          <w:rFonts w:cs="Times New Roman"/>
+          <w:i/>
+          <w:szCs w:val="24"/>
+        </w:rPr>
+        <w:t xml:space="preserve"> but </w:t>
+      </w:r>
+      <w:r>
+        <w:rPr>
+          <w:rFonts w:cs="Times New Roman"/>
+          <w:i/>
+          <w:szCs w:val="24"/>
+        </w:rPr>
+        <w:t xml:space="preserve">see </w:t>
+      </w:r>
+      <w:proofErr w:type="spellStart"/>
+      <w:r>
+        <w:rPr>
+          <w:rFonts w:cs="Times New Roman"/>
+          <w:i/>
+          <w:szCs w:val="24"/>
+        </w:rPr>
+        <w:t>Chevrestt</w:t>
+      </w:r>
+      <w:proofErr w:type="spellEnd"/>
+      <w:r>
+        <w:rPr>
+          <w:rFonts w:cs="Times New Roman"/>
+          <w:szCs w:val="24"/>
+        </w:rPr>
+        <w:t xml:space="preserve">, 204 F.Supp.3d at </w:t>
+      </w:r>
+      <w:r>
+        <w:rPr>
+          <w:rFonts w:cs="Times New Roman"/>
+          <w:szCs w:val="24"/>
+        </w:rPr>
+        <w:t>631</w:t>
+      </w:r>
+      <w:r>
+        <w:rPr>
+          <w:rFonts w:cs="Times New Roman"/>
+          <w:i/>
           <w:szCs w:val="24"/>
         </w:rPr>
         <w:t>.</w:t>
@@ -2380,6 +3624,7 @@
       <w:r>
         <w:rPr>
           <w:rFonts w:cs="Times New Roman"/>
+          <w:i/>
           <w:szCs w:val="24"/>
         </w:rPr>
         <w:t xml:space="preserve"> </w:t>
@@ -2389,202 +3634,168 @@
           <w:rFonts w:cs="Times New Roman"/>
           <w:szCs w:val="24"/>
         </w:rPr>
-        <w:t xml:space="preserve">The statute </w:t>
-      </w:r>
-      <w:r>
-        <w:rPr>
-          <w:rFonts w:cs="Times New Roman"/>
-          <w:szCs w:val="24"/>
-        </w:rPr>
-        <w:t>states registration is required to file</w:t>
-      </w:r>
-      <w:r>
-        <w:rPr>
-          <w:rFonts w:cs="Times New Roman"/>
-          <w:szCs w:val="24"/>
-        </w:rPr>
-        <w:t xml:space="preserve"> suit</w:t>
-      </w:r>
-      <w:r>
-        <w:rPr>
-          <w:rFonts w:cs="Times New Roman"/>
-          <w:szCs w:val="24"/>
-        </w:rPr>
-        <w:t xml:space="preserve">, and application is used in the same section and is clearly separate and apart. </w:t>
-      </w:r>
-      <w:bookmarkStart w:id="10" w:name="_Hlk497408098"/>
-      <w:commentRangeStart w:id="11"/>
-      <w:r>
-        <w:rPr>
-          <w:rFonts w:cs="Times New Roman"/>
-          <w:i/>
-          <w:iCs/>
-          <w:szCs w:val="24"/>
-        </w:rPr>
-        <w:t>Mays &amp; Assocs. v. Euler</w:t>
-      </w:r>
-      <w:r>
-        <w:rPr>
-          <w:rFonts w:cs="Times New Roman"/>
-          <w:iCs/>
-          <w:szCs w:val="24"/>
-        </w:rPr>
-        <w:t>, 370 F.Supp.2d 362, 368 (D.Md.2005).</w:t>
-      </w:r>
-      <w:bookmarkEnd w:id="10"/>
-      <w:r>
-        <w:rPr>
-          <w:rFonts w:cs="Times New Roman"/>
-          <w:szCs w:val="24"/>
-        </w:rPr>
-        <w:t xml:space="preserve"> </w:t>
-      </w:r>
-      <w:commentRangeEnd w:id="11"/>
+        <w:t xml:space="preserve">In </w:t>
+      </w:r>
+      <w:r>
+        <w:rPr>
+          <w:rFonts w:cs="Times New Roman"/>
+          <w:i/>
+          <w:szCs w:val="24"/>
+        </w:rPr>
+        <w:t>Wings Digital</w:t>
+      </w:r>
+      <w:r>
+        <w:rPr>
+          <w:rFonts w:cs="Times New Roman"/>
+          <w:szCs w:val="24"/>
+        </w:rPr>
+        <w:t xml:space="preserve">, plaintiff’s pending applications where deemed as insufficient registration under § 411(a) because they were not yet accepted or rejected by the Copyright Office, as such defendant’s motion to dismiss regarding the infringement was granted. </w:t>
+      </w:r>
+      <w:r>
+        <w:rPr>
+          <w:rFonts w:cs="Times New Roman"/>
+          <w:i/>
+          <w:iCs/>
+          <w:szCs w:val="24"/>
+        </w:rPr>
+        <w:t>Wings Digital Corp</w:t>
+      </w:r>
+      <w:r>
+        <w:rPr>
+          <w:rFonts w:cs="Times New Roman"/>
+          <w:iCs/>
+          <w:szCs w:val="24"/>
+        </w:rPr>
+        <w:t xml:space="preserve">., 218 F.Supp.2d at 284. </w:t>
+      </w:r>
+      <w:r>
+        <w:rPr>
+          <w:rFonts w:cs="Times New Roman"/>
+          <w:iCs/>
+          <w:color w:val="000000" w:themeColor="text1"/>
+          <w:szCs w:val="24"/>
+        </w:rPr>
+        <w:t xml:space="preserve">In </w:t>
+      </w:r>
+      <w:r>
+        <w:rPr>
+          <w:rFonts w:cs="Times New Roman"/>
+          <w:i/>
+          <w:iCs/>
+          <w:color w:val="000000" w:themeColor="text1"/>
+          <w:szCs w:val="24"/>
+        </w:rPr>
+        <w:t>Zuma</w:t>
+      </w:r>
+      <w:r>
+        <w:rPr>
+          <w:rFonts w:cs="Times New Roman"/>
+          <w:iCs/>
+          <w:color w:val="000000" w:themeColor="text1"/>
+          <w:szCs w:val="24"/>
+        </w:rPr>
+        <w:t xml:space="preserve">, defendant’s </w:t>
+      </w:r>
+      <w:r>
+        <w:rPr>
+          <w:rFonts w:cs="Times New Roman"/>
+          <w:iCs/>
+          <w:color w:val="000000" w:themeColor="text1"/>
+          <w:szCs w:val="24"/>
+        </w:rPr>
+        <w:t xml:space="preserve">motion to dismiss was granted in part in respect to photographs that did not having valid copyright registration, because some were not registered at all, and some were still pending. </w:t>
+      </w:r>
+      <w:r>
+        <w:rPr>
+          <w:rFonts w:cs="Times New Roman"/>
+          <w:i/>
+          <w:iCs/>
+          <w:color w:val="000000" w:themeColor="text1"/>
+          <w:szCs w:val="24"/>
+        </w:rPr>
+        <w:t>Zuma</w:t>
+      </w:r>
+      <w:r>
+        <w:rPr>
+          <w:rFonts w:cs="Times New Roman"/>
+          <w:iCs/>
+          <w:color w:val="000000" w:themeColor="text1"/>
+          <w:szCs w:val="24"/>
+        </w:rPr>
+        <w:t xml:space="preserve">, 2017 WL 2829517, at *4. Here, </w:t>
+      </w:r>
+      <w:proofErr w:type="spellStart"/>
+      <w:r>
+        <w:rPr>
+          <w:rFonts w:cs="Times New Roman"/>
+          <w:iCs/>
+          <w:color w:val="000000" w:themeColor="text1"/>
+          <w:szCs w:val="24"/>
+        </w:rPr>
+        <w:t>Janeway’s</w:t>
+      </w:r>
+      <w:proofErr w:type="spellEnd"/>
+      <w:r>
+        <w:rPr>
+          <w:rFonts w:cs="Times New Roman"/>
+          <w:iCs/>
+          <w:color w:val="000000" w:themeColor="text1"/>
+          <w:szCs w:val="24"/>
+        </w:rPr>
+        <w:t xml:space="preserve"> application </w:t>
+      </w:r>
+      <w:commentRangeStart w:id="15"/>
+      <w:r>
+        <w:rPr>
+          <w:rFonts w:cs="Times New Roman"/>
+          <w:iCs/>
+          <w:color w:val="000000" w:themeColor="text1"/>
+          <w:szCs w:val="24"/>
+        </w:rPr>
+        <w:t xml:space="preserve">has not been approved or rejected </w:t>
+      </w:r>
+      <w:commentRangeEnd w:id="15"/>
       <w:r>
         <w:rPr>
           <w:rStyle w:val="CommentReference"/>
-          <w:rFonts w:cs="Times New Roman"/>
-          <w:sz w:val="24"/>
-          <w:szCs w:val="24"/>
-        </w:rPr>
-        <w:commentReference w:id="11"/>
-      </w:r>
-      <w:r>
-        <w:rPr>
-          <w:rFonts w:cs="Times New Roman"/>
-          <w:szCs w:val="24"/>
-        </w:rPr>
-        <w:t>The</w:t>
-      </w:r>
-      <w:r>
-        <w:rPr>
-          <w:rFonts w:cs="Times New Roman"/>
-          <w:szCs w:val="24"/>
-        </w:rPr>
-        <w:t xml:space="preserve"> statue </w:t>
-      </w:r>
-      <w:r>
-        <w:rPr>
-          <w:rFonts w:cs="Times New Roman"/>
-          <w:szCs w:val="24"/>
-        </w:rPr>
-        <w:t>also distinguishes</w:t>
-      </w:r>
-      <w:r>
-        <w:rPr>
-          <w:rFonts w:cs="Times New Roman"/>
-          <w:szCs w:val="24"/>
-        </w:rPr>
-        <w:t xml:space="preserve"> between application and registration</w:t>
-      </w:r>
-      <w:r>
-        <w:rPr>
-          <w:rFonts w:cs="Times New Roman"/>
-          <w:szCs w:val="24"/>
-        </w:rPr>
-        <w:t xml:space="preserve"> in §</w:t>
-      </w:r>
-      <w:r>
-        <w:rPr>
-          <w:rFonts w:cs="Times New Roman"/>
-          <w:szCs w:val="24"/>
-        </w:rPr>
-        <w:t xml:space="preserve"> </w:t>
-      </w:r>
-      <w:r>
-        <w:rPr>
-          <w:rFonts w:cs="Times New Roman"/>
-          <w:szCs w:val="24"/>
-        </w:rPr>
-        <w:t xml:space="preserve">410(a) </w:t>
-      </w:r>
-      <w:r>
-        <w:rPr>
-          <w:rFonts w:cs="Times New Roman"/>
-          <w:szCs w:val="24"/>
-        </w:rPr>
-        <w:t>and</w:t>
-      </w:r>
-      <w:r>
-        <w:rPr>
-          <w:rFonts w:cs="Times New Roman"/>
-          <w:szCs w:val="24"/>
-        </w:rPr>
-        <w:t xml:space="preserve"> (d)</w:t>
-      </w:r>
-      <w:r>
-        <w:rPr>
-          <w:rFonts w:cs="Times New Roman"/>
-          <w:szCs w:val="24"/>
-        </w:rPr>
-        <w:t xml:space="preserve">. </w:t>
-      </w:r>
-      <w:r>
-        <w:rPr>
-          <w:rFonts w:cs="Times New Roman"/>
-          <w:i/>
-          <w:szCs w:val="24"/>
-        </w:rPr>
-        <w:t>Fourth Estate</w:t>
-      </w:r>
-      <w:r>
-        <w:rPr>
-          <w:rFonts w:cs="Times New Roman"/>
-          <w:szCs w:val="24"/>
-        </w:rPr>
-        <w:t>, 856 F.3d at 1341 (</w:t>
-      </w:r>
-      <w:r>
-        <w:rPr>
-          <w:rFonts w:cs="Times New Roman"/>
-          <w:szCs w:val="24"/>
-        </w:rPr>
-        <w:t xml:space="preserve">upholding registration approach because </w:t>
-      </w:r>
-      <w:r>
-        <w:rPr>
-          <w:rFonts w:cs="Times New Roman"/>
-          <w:szCs w:val="24"/>
-        </w:rPr>
-        <w:t>the phrase “after examination” in § 410(a) indicative that registration occurs after filing of the application</w:t>
-      </w:r>
-      <w:r>
-        <w:rPr>
-          <w:rFonts w:cs="Times New Roman"/>
-          <w:szCs w:val="24"/>
-        </w:rPr>
-        <w:t xml:space="preserve"> </w:t>
-      </w:r>
-      <w:r>
-        <w:rPr>
-          <w:rFonts w:cs="Times New Roman"/>
-          <w:szCs w:val="24"/>
-        </w:rPr>
-        <w:lastRenderedPageBreak/>
-        <w:t>and that § 410(d) shows registration occurs only after an application is deemed acceptable</w:t>
-      </w:r>
-      <w:r>
-        <w:rPr>
-          <w:rFonts w:cs="Times New Roman"/>
-          <w:szCs w:val="24"/>
-        </w:rPr>
-        <w:t xml:space="preserve">). </w:t>
-      </w:r>
-      <w:r>
-        <w:rPr>
-          <w:rFonts w:cs="Times New Roman"/>
-          <w:szCs w:val="24"/>
-        </w:rPr>
-        <w:t xml:space="preserve">The plain language of the statute also evidences Congress’s intent to require something more than application in filing suit. </w:t>
-      </w:r>
-      <w:r>
-        <w:rPr>
-          <w:rFonts w:cs="Times New Roman"/>
-          <w:i/>
-          <w:iCs/>
-          <w:szCs w:val="24"/>
-        </w:rPr>
-        <w:t xml:space="preserve">Mays &amp; </w:t>
+        </w:rPr>
+        <w:commentReference w:id="15"/>
+      </w:r>
+      <w:r>
+        <w:rPr>
+          <w:rFonts w:cs="Times New Roman"/>
+          <w:iCs/>
+          <w:color w:val="000000" w:themeColor="text1"/>
+          <w:szCs w:val="24"/>
+        </w:rPr>
+        <w:t xml:space="preserve">by the Copyright office, and </w:t>
+      </w:r>
+      <w:r>
+        <w:rPr>
+          <w:rFonts w:cs="Times New Roman"/>
+          <w:iCs/>
+          <w:color w:val="000000" w:themeColor="text1"/>
+          <w:szCs w:val="24"/>
+        </w:rPr>
+        <w:t>so</w:t>
+      </w:r>
+      <w:r>
+        <w:rPr>
+          <w:rFonts w:cs="Times New Roman"/>
+          <w:iCs/>
+          <w:color w:val="000000" w:themeColor="text1"/>
+          <w:szCs w:val="24"/>
+        </w:rPr>
+        <w:t xml:space="preserve"> Archer’s motion to dismiss will likely be approved. </w:t>
+      </w:r>
+      <w:r>
+        <w:rPr>
+          <w:rFonts w:cs="Times New Roman"/>
+          <w:iCs/>
+          <w:color w:val="000000" w:themeColor="text1"/>
+          <w:szCs w:val="24"/>
+        </w:rPr>
+        <w:t xml:space="preserve">However, if the Southern District used the application approach, the motion would be denied. In </w:t>
       </w:r>
       <w:proofErr w:type="spellStart"/>
       <w:r>
@@ -2592,546 +3803,70 @@
           <w:rFonts w:cs="Times New Roman"/>
           <w:i/>
           <w:iCs/>
-          <w:szCs w:val="24"/>
-        </w:rPr>
-        <w:t>Assocs</w:t>
+          <w:color w:val="000000" w:themeColor="text1"/>
+          <w:szCs w:val="24"/>
+        </w:rPr>
+        <w:t>Chevrestt</w:t>
       </w:r>
       <w:proofErr w:type="spellEnd"/>
       <w:r>
         <w:rPr>
           <w:rFonts w:cs="Times New Roman"/>
           <w:iCs/>
-          <w:szCs w:val="24"/>
-        </w:rPr>
-        <w:t xml:space="preserve">, 370 F.Supp.2d at 368. </w:t>
-      </w:r>
-      <w:r>
-        <w:rPr>
-          <w:rFonts w:cs="Times New Roman"/>
-          <w:szCs w:val="24"/>
-        </w:rPr>
-        <w:t xml:space="preserve">The Copyright Act does not require copyright owners to register, but registration allows for additional protections, including the right to </w:t>
-      </w:r>
-      <w:r>
-        <w:rPr>
-          <w:rFonts w:cs="Times New Roman"/>
-          <w:szCs w:val="24"/>
-        </w:rPr>
-        <w:t>sue for infringement</w:t>
-      </w:r>
-      <w:r>
-        <w:rPr>
-          <w:rFonts w:cs="Times New Roman"/>
-          <w:szCs w:val="24"/>
-        </w:rPr>
-        <w:t xml:space="preserve">. </w:t>
-      </w:r>
-      <w:commentRangeStart w:id="12"/>
+          <w:color w:val="000000" w:themeColor="text1"/>
+          <w:szCs w:val="24"/>
+        </w:rPr>
+        <w:t xml:space="preserve">, copyright owner could bring infringement action enough his application had not yet been accepted or rejected. </w:t>
+      </w:r>
       <w:proofErr w:type="spellStart"/>
       <w:r>
         <w:rPr>
           <w:rFonts w:cs="Times New Roman"/>
           <w:i/>
           <w:iCs/>
-          <w:szCs w:val="24"/>
-        </w:rPr>
-        <w:t>Asche</w:t>
+          <w:color w:val="000000" w:themeColor="text1"/>
+          <w:szCs w:val="24"/>
+        </w:rPr>
+        <w:t>Chevrestt</w:t>
       </w:r>
       <w:proofErr w:type="spellEnd"/>
       <w:r>
         <w:rPr>
           <w:rFonts w:cs="Times New Roman"/>
-          <w:i/>
-          <w:iCs/>
-          <w:szCs w:val="24"/>
-        </w:rPr>
-        <w:t xml:space="preserve"> &amp; Spencer Music, Inc. v. </w:t>
+          <w:iCs/>
+          <w:color w:val="000000" w:themeColor="text1"/>
+          <w:szCs w:val="24"/>
+        </w:rPr>
+        <w:t>, 204 F.Supp.3d at 631</w:t>
+      </w:r>
+      <w:r>
+        <w:rPr>
+          <w:rFonts w:cs="Times New Roman"/>
+          <w:iCs/>
+          <w:color w:val="000000" w:themeColor="text1"/>
+          <w:szCs w:val="24"/>
+        </w:rPr>
+        <w:t xml:space="preserve">. Here, </w:t>
       </w:r>
       <w:proofErr w:type="spellStart"/>
       <w:r>
         <w:rPr>
           <w:rFonts w:cs="Times New Roman"/>
-          <w:i/>
-          <w:iCs/>
-          <w:szCs w:val="24"/>
-        </w:rPr>
-        <w:t>Principato</w:t>
+          <w:iCs/>
+          <w:color w:val="000000" w:themeColor="text1"/>
+          <w:szCs w:val="24"/>
+        </w:rPr>
+        <w:t>Janeway’s</w:t>
       </w:r>
       <w:proofErr w:type="spellEnd"/>
       <w:r>
         <w:rPr>
           <w:rFonts w:cs="Times New Roman"/>
-          <w:i/>
-          <w:iCs/>
-          <w:szCs w:val="24"/>
-        </w:rPr>
-        <w:t>-Young Entm't, Inc.</w:t>
-      </w:r>
-      <w:r>
-        <w:rPr>
-          <w:rFonts w:cs="Times New Roman"/>
-          <w:szCs w:val="24"/>
-        </w:rPr>
-        <w:t>, 147 F.Supp.3d 833, 837 (D. Minn. 2015)</w:t>
-      </w:r>
-      <w:r>
-        <w:rPr>
-          <w:rFonts w:cs="Times New Roman"/>
-          <w:szCs w:val="24"/>
-        </w:rPr>
-        <w:t xml:space="preserve"> (finding legislative intent for copyright owners to proactively register </w:t>
-      </w:r>
-      <w:commentRangeStart w:id="13"/>
-      <w:r>
-        <w:rPr>
-          <w:rFonts w:cs="Times New Roman"/>
-          <w:color w:val="FF0000"/>
-          <w:szCs w:val="24"/>
-        </w:rPr>
-        <w:t>BECAUSE</w:t>
-      </w:r>
-      <w:commentRangeEnd w:id="13"/>
-      <w:r>
-        <w:rPr>
-          <w:rStyle w:val="CommentReference"/>
-          <w:rFonts w:cs="Times New Roman"/>
-          <w:sz w:val="24"/>
-          <w:szCs w:val="24"/>
-        </w:rPr>
-        <w:commentReference w:id="13"/>
-      </w:r>
-      <w:r>
-        <w:rPr>
-          <w:rFonts w:cs="Times New Roman"/>
-          <w:color w:val="FF0000"/>
-          <w:szCs w:val="24"/>
-        </w:rPr>
-        <w:t>…</w:t>
-      </w:r>
-      <w:r>
-        <w:rPr>
-          <w:rFonts w:cs="Times New Roman"/>
-          <w:szCs w:val="24"/>
-        </w:rPr>
-        <w:t>)</w:t>
-      </w:r>
-      <w:r>
-        <w:rPr>
-          <w:rFonts w:cs="Times New Roman"/>
-          <w:szCs w:val="24"/>
-        </w:rPr>
-        <w:t xml:space="preserve">. </w:t>
-      </w:r>
-      <w:commentRangeEnd w:id="12"/>
-      <w:r>
-        <w:rPr>
-          <w:rStyle w:val="CommentReference"/>
-          <w:rFonts w:cs="Times New Roman"/>
-          <w:sz w:val="24"/>
-          <w:szCs w:val="24"/>
-        </w:rPr>
-        <w:commentReference w:id="12"/>
-      </w:r>
-      <w:r>
-        <w:rPr>
-          <w:rFonts w:cs="Times New Roman"/>
-          <w:szCs w:val="24"/>
-        </w:rPr>
-        <w:t>I</w:t>
-      </w:r>
-      <w:r>
-        <w:rPr>
-          <w:rFonts w:cs="Times New Roman"/>
-          <w:szCs w:val="24"/>
-        </w:rPr>
-        <w:t xml:space="preserve">n the proposed Copyright Reform Act of 1993, § 411(a) would have been repealed, allowing infringement suits </w:t>
-      </w:r>
-      <w:r>
-        <w:rPr>
-          <w:rFonts w:cs="Times New Roman"/>
-          <w:szCs w:val="24"/>
-        </w:rPr>
-        <w:t xml:space="preserve">to be brought </w:t>
-      </w:r>
-      <w:r>
-        <w:rPr>
-          <w:rFonts w:cs="Times New Roman"/>
-          <w:szCs w:val="24"/>
-        </w:rPr>
-        <w:t>upon application</w:t>
-      </w:r>
-      <w:r>
-        <w:rPr>
-          <w:rFonts w:cs="Times New Roman"/>
-          <w:szCs w:val="24"/>
-        </w:rPr>
-        <w:t>, however the congress did not enact bill</w:t>
-      </w:r>
-      <w:r>
-        <w:rPr>
-          <w:rFonts w:cs="Times New Roman"/>
-          <w:szCs w:val="24"/>
-        </w:rPr>
-        <w:t>.</w:t>
-      </w:r>
-      <w:r>
-        <w:rPr>
-          <w:rFonts w:cs="Times New Roman"/>
-          <w:i/>
-          <w:szCs w:val="24"/>
-        </w:rPr>
-        <w:t xml:space="preserve"> Robinson</w:t>
-      </w:r>
-      <w:r>
-        <w:rPr>
-          <w:rFonts w:cs="Times New Roman"/>
-          <w:szCs w:val="24"/>
-        </w:rPr>
-        <w:t>, 1996 WL 663880, at *8 (stating</w:t>
-      </w:r>
-      <w:r>
-        <w:rPr>
-          <w:rFonts w:cs="Times New Roman"/>
-          <w:szCs w:val="24"/>
-        </w:rPr>
-        <w:t xml:space="preserve"> </w:t>
-      </w:r>
-      <w:r>
-        <w:rPr>
-          <w:rFonts w:cs="Times New Roman"/>
-          <w:szCs w:val="24"/>
-        </w:rPr>
-        <w:t>w</w:t>
-      </w:r>
-      <w:r>
-        <w:rPr>
-          <w:rFonts w:cs="Times New Roman"/>
-          <w:szCs w:val="24"/>
-        </w:rPr>
-        <w:t xml:space="preserve">hile not </w:t>
-      </w:r>
-      <w:r>
-        <w:rPr>
-          <w:rFonts w:cs="Times New Roman"/>
-          <w:szCs w:val="24"/>
-        </w:rPr>
-        <w:t>conclusive</w:t>
-      </w:r>
-      <w:r>
-        <w:rPr>
-          <w:rFonts w:cs="Times New Roman"/>
-          <w:szCs w:val="24"/>
-        </w:rPr>
-        <w:t>, it “serves as a reminder that the Court should not lightly disregard what arguably is a congressional determination that no exception is to</w:t>
-      </w:r>
-      <w:r>
-        <w:rPr>
-          <w:rFonts w:cs="Times New Roman"/>
-          <w:szCs w:val="24"/>
-        </w:rPr>
-        <w:t xml:space="preserve"> be made for injunction actions</w:t>
-      </w:r>
-      <w:r>
-        <w:rPr>
-          <w:rFonts w:cs="Times New Roman"/>
-          <w:szCs w:val="24"/>
-        </w:rPr>
-        <w:t>”</w:t>
-      </w:r>
-      <w:r>
-        <w:rPr>
-          <w:rFonts w:cs="Times New Roman"/>
-          <w:szCs w:val="24"/>
-        </w:rPr>
-        <w:t>).</w:t>
-      </w:r>
-      <w:r>
-        <w:rPr>
-          <w:rFonts w:cs="Times New Roman"/>
-          <w:szCs w:val="24"/>
-        </w:rPr>
-        <w:t xml:space="preserve"> </w:t>
-      </w:r>
-      <w:r>
-        <w:rPr>
-          <w:rFonts w:cs="Times New Roman"/>
-          <w:iCs/>
-          <w:szCs w:val="24"/>
-        </w:rPr>
-        <w:t xml:space="preserve">The Copyright Office itself </w:t>
-      </w:r>
-      <w:r>
-        <w:rPr>
-          <w:rFonts w:cs="Times New Roman"/>
-          <w:iCs/>
-          <w:szCs w:val="24"/>
-        </w:rPr>
-        <w:t xml:space="preserve">finds the registration approach to be correct and the intent of Congress. </w:t>
-      </w:r>
-      <w:r>
-        <w:rPr>
-          <w:rFonts w:cs="Times New Roman"/>
-          <w:iCs/>
-          <w:szCs w:val="24"/>
-        </w:rPr>
-        <w:t>U.S. Copyright Office, </w:t>
-      </w:r>
-      <w:r>
-        <w:rPr>
-          <w:rFonts w:cs="Times New Roman"/>
-          <w:i/>
-          <w:iCs/>
-          <w:szCs w:val="24"/>
-        </w:rPr>
-        <w:t>Compendium of U.S. Copyright Office Practices</w:t>
-      </w:r>
-      <w:r>
-        <w:rPr>
-          <w:rFonts w:cs="Times New Roman"/>
-          <w:iCs/>
-          <w:szCs w:val="24"/>
-        </w:rPr>
-        <w:t> § 625.5 (3d ed. 2014), </w:t>
-      </w:r>
-      <w:r>
-        <w:rPr>
-          <w:rFonts w:cs="Times New Roman"/>
-          <w:i/>
-          <w:iCs/>
-          <w:szCs w:val="24"/>
-        </w:rPr>
-        <w:t>available at</w:t>
-      </w:r>
-      <w:r>
-        <w:rPr>
-          <w:rFonts w:cs="Times New Roman"/>
-          <w:iCs/>
-          <w:szCs w:val="24"/>
-        </w:rPr>
-        <w:t> copyright.gov/comp3/</w:t>
-      </w:r>
-      <w:r>
-        <w:rPr>
-          <w:rFonts w:cs="Times New Roman"/>
-          <w:iCs/>
-          <w:szCs w:val="24"/>
-        </w:rPr>
-        <w:t xml:space="preserve">. </w:t>
-      </w:r>
-      <w:r>
-        <w:rPr>
-          <w:rFonts w:cs="Times New Roman"/>
-          <w:iCs/>
-          <w:color w:val="000000" w:themeColor="text1"/>
-          <w:szCs w:val="24"/>
-        </w:rPr>
-        <w:t xml:space="preserve">Additionally, </w:t>
-      </w:r>
-      <w:r>
-        <w:rPr>
-          <w:rFonts w:cs="Times New Roman"/>
-          <w:iCs/>
-          <w:color w:val="000000" w:themeColor="text1"/>
-          <w:szCs w:val="24"/>
-        </w:rPr>
-        <w:t xml:space="preserve">the registration application </w:t>
-      </w:r>
-      <w:r>
-        <w:rPr>
-          <w:rFonts w:cs="Times New Roman"/>
-          <w:iCs/>
-          <w:color w:val="000000" w:themeColor="text1"/>
-          <w:szCs w:val="24"/>
-        </w:rPr>
-        <w:t>do</w:t>
-      </w:r>
-      <w:r>
-        <w:rPr>
-          <w:rFonts w:cs="Times New Roman"/>
-          <w:iCs/>
-          <w:color w:val="000000" w:themeColor="text1"/>
-          <w:szCs w:val="24"/>
-        </w:rPr>
-        <w:t>es</w:t>
-      </w:r>
-      <w:r>
-        <w:rPr>
-          <w:rFonts w:cs="Times New Roman"/>
-          <w:iCs/>
-          <w:color w:val="000000" w:themeColor="text1"/>
-          <w:szCs w:val="24"/>
-        </w:rPr>
-        <w:t xml:space="preserve"> not cause undue delay</w:t>
-      </w:r>
-      <w:r>
-        <w:rPr>
-          <w:rFonts w:cs="Times New Roman"/>
-          <w:iCs/>
-          <w:color w:val="000000" w:themeColor="text1"/>
-          <w:szCs w:val="24"/>
-        </w:rPr>
-        <w:t>.</w:t>
-      </w:r>
-      <w:r>
-        <w:rPr>
-          <w:rFonts w:cs="Times New Roman"/>
-          <w:iCs/>
-          <w:color w:val="000000" w:themeColor="text1"/>
-          <w:szCs w:val="24"/>
-        </w:rPr>
-        <w:t xml:space="preserve"> </w:t>
-      </w:r>
-      <w:commentRangeStart w:id="14"/>
-      <w:proofErr w:type="spellStart"/>
-      <w:r>
-        <w:rPr>
-          <w:rFonts w:cs="Times New Roman"/>
-          <w:i/>
-          <w:color w:val="000000" w:themeColor="text1"/>
-          <w:szCs w:val="24"/>
-        </w:rPr>
-        <w:t>Asche</w:t>
-      </w:r>
-      <w:proofErr w:type="spellEnd"/>
-      <w:r>
-        <w:rPr>
-          <w:rFonts w:cs="Times New Roman"/>
-          <w:color w:val="000000" w:themeColor="text1"/>
-          <w:szCs w:val="24"/>
-        </w:rPr>
-        <w:t>, 147 F.Supp.3d</w:t>
-      </w:r>
-      <w:r>
-        <w:rPr>
-          <w:rFonts w:cs="Times New Roman"/>
-          <w:color w:val="000000" w:themeColor="text1"/>
-          <w:szCs w:val="24"/>
-        </w:rPr>
-        <w:t xml:space="preserve"> at 838</w:t>
-      </w:r>
-      <w:r>
-        <w:rPr>
-          <w:rFonts w:cs="Times New Roman"/>
-          <w:color w:val="000000" w:themeColor="text1"/>
-          <w:szCs w:val="24"/>
-        </w:rPr>
-        <w:t xml:space="preserve"> </w:t>
-      </w:r>
-      <w:commentRangeEnd w:id="14"/>
-      <w:r>
-        <w:rPr>
-          <w:rStyle w:val="CommentReference"/>
-          <w:rFonts w:cs="Times New Roman"/>
-          <w:sz w:val="24"/>
-          <w:szCs w:val="24"/>
-        </w:rPr>
-        <w:commentReference w:id="14"/>
-      </w:r>
-      <w:r>
-        <w:rPr>
-          <w:rFonts w:cs="Times New Roman"/>
-          <w:color w:val="000000" w:themeColor="text1"/>
-          <w:szCs w:val="24"/>
-        </w:rPr>
-        <w:t>(</w:t>
-      </w:r>
-      <w:r>
-        <w:rPr>
-          <w:rFonts w:cs="Times New Roman"/>
-          <w:color w:val="000000" w:themeColor="text1"/>
-          <w:szCs w:val="24"/>
-        </w:rPr>
-        <w:t xml:space="preserve">dismissing delay caused by registration approach by stating </w:t>
-      </w:r>
-      <w:r>
-        <w:rPr>
-          <w:rFonts w:cs="Times New Roman"/>
-          <w:iCs/>
-          <w:color w:val="000000" w:themeColor="text1"/>
-          <w:szCs w:val="24"/>
-        </w:rPr>
-        <w:t>copyright owners may</w:t>
-      </w:r>
-      <w:r>
-        <w:rPr>
-          <w:rFonts w:cs="Times New Roman"/>
-          <w:iCs/>
-          <w:color w:val="000000" w:themeColor="text1"/>
-          <w:szCs w:val="24"/>
-        </w:rPr>
-        <w:t xml:space="preserve"> request special handling by the Copyright Office to improve speed in which the office process</w:t>
-      </w:r>
-      <w:r>
-        <w:rPr>
-          <w:rFonts w:cs="Times New Roman"/>
-          <w:iCs/>
-          <w:color w:val="000000" w:themeColor="text1"/>
-          <w:szCs w:val="24"/>
-        </w:rPr>
-        <w:t>es</w:t>
-      </w:r>
-      <w:r>
-        <w:rPr>
-          <w:rFonts w:cs="Times New Roman"/>
-          <w:iCs/>
-          <w:color w:val="000000" w:themeColor="text1"/>
-          <w:szCs w:val="24"/>
-        </w:rPr>
-        <w:t xml:space="preserve"> the </w:t>
-      </w:r>
-      <w:r>
-        <w:rPr>
-          <w:rFonts w:cs="Times New Roman"/>
-          <w:iCs/>
-          <w:color w:val="000000" w:themeColor="text1"/>
-          <w:szCs w:val="24"/>
-        </w:rPr>
-        <w:t>application,</w:t>
-      </w:r>
-      <w:r>
-        <w:rPr>
-          <w:rFonts w:cs="Times New Roman"/>
-          <w:iCs/>
-          <w:color w:val="000000" w:themeColor="text1"/>
-          <w:szCs w:val="24"/>
-        </w:rPr>
-        <w:t xml:space="preserve"> allow copyright owners to avoid being unable to sue due to the statute of limitations, or infringers unjustly profiting for prolonged periods</w:t>
-      </w:r>
-      <w:r>
-        <w:rPr>
-          <w:rFonts w:cs="Times New Roman"/>
-          <w:iCs/>
-          <w:color w:val="000000" w:themeColor="text1"/>
-          <w:szCs w:val="24"/>
-        </w:rPr>
-        <w:t>)</w:t>
-      </w:r>
-      <w:r>
-        <w:rPr>
-          <w:rFonts w:cs="Times New Roman"/>
-          <w:iCs/>
-          <w:color w:val="000000" w:themeColor="text1"/>
-          <w:szCs w:val="24"/>
-        </w:rPr>
-        <w:t xml:space="preserve">. </w:t>
-      </w:r>
-      <w:r>
-        <w:rPr>
-          <w:rFonts w:cs="Times New Roman"/>
-          <w:iCs/>
-          <w:color w:val="000000" w:themeColor="text1"/>
-          <w:szCs w:val="24"/>
-        </w:rPr>
-        <w:t xml:space="preserve">These arguments persuade the District courts of the Second Circuit, with many courts holding that application for registration is not </w:t>
-      </w:r>
-      <w:r>
-        <w:rPr>
-          <w:rFonts w:cs="Times New Roman"/>
-          <w:iCs/>
-          <w:color w:val="000000" w:themeColor="text1"/>
-          <w:szCs w:val="24"/>
-        </w:rPr>
-        <w:t xml:space="preserve">sufficient for </w:t>
+          <w:iCs/>
+          <w:color w:val="000000" w:themeColor="text1"/>
+          <w:szCs w:val="24"/>
+        </w:rPr>
+        <w:t xml:space="preserve"> application has not been accepted or rejected, and if the application approach is used, will be allowed to </w:t>
       </w:r>
       <w:proofErr w:type="gramStart"/>
       <w:r>
@@ -3141,7 +3876,7 @@
           <w:color w:val="000000" w:themeColor="text1"/>
           <w:szCs w:val="24"/>
         </w:rPr>
-        <w:t>bringing suit</w:t>
+        <w:t>bring suit</w:t>
       </w:r>
       <w:proofErr w:type="gramEnd"/>
       <w:r>
@@ -3151,509 +3886,7 @@
           <w:color w:val="000000" w:themeColor="text1"/>
           <w:szCs w:val="24"/>
         </w:rPr>
-        <w:t xml:space="preserve"> as required by § 411(a)</w:t>
-      </w:r>
-      <w:r>
-        <w:rPr>
-          <w:rFonts w:cs="Times New Roman"/>
-          <w:iCs/>
-          <w:color w:val="000000" w:themeColor="text1"/>
-          <w:szCs w:val="24"/>
-        </w:rPr>
-        <w:t xml:space="preserve">. </w:t>
-      </w:r>
-      <w:proofErr w:type="spellStart"/>
-      <w:r>
-        <w:rPr>
-          <w:rFonts w:cs="Times New Roman"/>
-          <w:i/>
-          <w:iCs/>
-          <w:color w:val="000000" w:themeColor="text1"/>
-          <w:szCs w:val="24"/>
-        </w:rPr>
-        <w:t>Lumetrics</w:t>
-      </w:r>
-      <w:proofErr w:type="spellEnd"/>
-      <w:r>
-        <w:rPr>
-          <w:rFonts w:cs="Times New Roman"/>
-          <w:i/>
-          <w:iCs/>
-          <w:color w:val="000000" w:themeColor="text1"/>
-          <w:szCs w:val="24"/>
-        </w:rPr>
-        <w:t>, Inc. v. Blalock</w:t>
-      </w:r>
-      <w:r>
-        <w:rPr>
-          <w:rFonts w:cs="Times New Roman"/>
-          <w:iCs/>
-          <w:color w:val="000000" w:themeColor="text1"/>
-          <w:szCs w:val="24"/>
-        </w:rPr>
-        <w:t>, 23 F. Supp.3d 138 (W.D.N.Y. 2014);</w:t>
-      </w:r>
-      <w:r>
-        <w:rPr>
-          <w:rFonts w:cs="Times New Roman"/>
-          <w:i/>
-          <w:iCs/>
-          <w:color w:val="000000" w:themeColor="text1"/>
-          <w:szCs w:val="24"/>
-        </w:rPr>
-        <w:t xml:space="preserve"> </w:t>
-      </w:r>
-      <w:r>
-        <w:rPr>
-          <w:rFonts w:cs="Times New Roman"/>
-          <w:i/>
-          <w:iCs/>
-          <w:color w:val="000000" w:themeColor="text1"/>
-          <w:szCs w:val="24"/>
-        </w:rPr>
-        <w:t xml:space="preserve">Capitol Records, Inc. v. </w:t>
-      </w:r>
-      <w:bookmarkStart w:id="15" w:name="_Hlk497569597"/>
-      <w:r>
-        <w:rPr>
-          <w:rFonts w:cs="Times New Roman"/>
-          <w:i/>
-          <w:iCs/>
-          <w:color w:val="000000" w:themeColor="text1"/>
-          <w:szCs w:val="24"/>
-        </w:rPr>
-        <w:t>Wings Digital Corp</w:t>
-      </w:r>
-      <w:r>
-        <w:rPr>
-          <w:rFonts w:cs="Times New Roman"/>
-          <w:iCs/>
-          <w:color w:val="000000" w:themeColor="text1"/>
-          <w:szCs w:val="24"/>
-        </w:rPr>
-        <w:t xml:space="preserve">., 218 F.Supp.2d </w:t>
-      </w:r>
-      <w:bookmarkEnd w:id="15"/>
-      <w:r>
-        <w:rPr>
-          <w:rFonts w:cs="Times New Roman"/>
-          <w:iCs/>
-          <w:color w:val="000000" w:themeColor="text1"/>
-          <w:szCs w:val="24"/>
-        </w:rPr>
-        <w:t>280 (E.D. N.Y. 2002);</w:t>
-      </w:r>
-      <w:r>
-        <w:rPr>
-          <w:rFonts w:cs="Times New Roman"/>
-          <w:i/>
-          <w:iCs/>
-          <w:color w:val="000000" w:themeColor="text1"/>
-          <w:szCs w:val="24"/>
-        </w:rPr>
-        <w:t xml:space="preserve"> </w:t>
-      </w:r>
-      <w:r>
-        <w:rPr>
-          <w:rFonts w:cs="Times New Roman"/>
-          <w:i/>
-          <w:iCs/>
-          <w:color w:val="000000" w:themeColor="text1"/>
-          <w:szCs w:val="24"/>
-        </w:rPr>
-        <w:t xml:space="preserve">Silver v. </w:t>
-      </w:r>
-      <w:proofErr w:type="spellStart"/>
-      <w:r>
-        <w:rPr>
-          <w:rFonts w:cs="Times New Roman"/>
-          <w:i/>
-          <w:iCs/>
-          <w:color w:val="000000" w:themeColor="text1"/>
-          <w:szCs w:val="24"/>
-        </w:rPr>
-        <w:t>Lavandeira</w:t>
-      </w:r>
-      <w:proofErr w:type="spellEnd"/>
-      <w:r>
-        <w:rPr>
-          <w:rFonts w:cs="Times New Roman"/>
-          <w:iCs/>
-          <w:color w:val="000000" w:themeColor="text1"/>
-          <w:szCs w:val="24"/>
-        </w:rPr>
-        <w:t xml:space="preserve">, No. 08 Civ. 6522 (JSF) (DF), 2009 WL 513031 (S.D.N.Y. Feb. 26, 2009); </w:t>
-      </w:r>
-      <w:r>
-        <w:rPr>
-          <w:rFonts w:cs="Times New Roman"/>
-          <w:i/>
-          <w:iCs/>
-          <w:color w:val="000000" w:themeColor="text1"/>
-          <w:szCs w:val="24"/>
-        </w:rPr>
-        <w:t xml:space="preserve">Zuma Press, Inc. v. Getty Images (US), </w:t>
-      </w:r>
-      <w:r>
-        <w:rPr>
-          <w:rFonts w:cs="Times New Roman"/>
-          <w:i/>
-          <w:iCs/>
-          <w:color w:val="000000" w:themeColor="text1"/>
-          <w:szCs w:val="24"/>
-        </w:rPr>
-        <w:lastRenderedPageBreak/>
-        <w:t>Inc.</w:t>
-      </w:r>
-      <w:r>
-        <w:rPr>
-          <w:rFonts w:cs="Times New Roman"/>
-          <w:iCs/>
-          <w:color w:val="000000" w:themeColor="text1"/>
-          <w:szCs w:val="24"/>
-        </w:rPr>
-        <w:t>, No. 16 Civ. 6110 (AKH), 2017 WL 28</w:t>
-      </w:r>
-      <w:r>
-        <w:rPr>
-          <w:rFonts w:cs="Times New Roman"/>
-          <w:iCs/>
-          <w:color w:val="000000" w:themeColor="text1"/>
-          <w:szCs w:val="24"/>
-        </w:rPr>
-        <w:t>29517 (S.D.N.Y. June 29, 2017).</w:t>
-      </w:r>
-    </w:p>
-    <w:p>
-      <w:pPr>
-        <w:widowControl w:val="0"/>
-        <w:rPr>
-          <w:rFonts w:cs="Times New Roman"/>
-          <w:szCs w:val="24"/>
-        </w:rPr>
-      </w:pPr>
-      <w:proofErr w:type="spellStart"/>
-      <w:r>
-        <w:rPr>
-          <w:rFonts w:cs="Times New Roman"/>
-          <w:szCs w:val="24"/>
-        </w:rPr>
-        <w:t>Janeway’s</w:t>
-      </w:r>
-      <w:proofErr w:type="spellEnd"/>
-      <w:r>
-        <w:rPr>
-          <w:rFonts w:cs="Times New Roman"/>
-          <w:szCs w:val="24"/>
-        </w:rPr>
-        <w:t xml:space="preserve"> registration will be ruled as insufficient because the </w:t>
-      </w:r>
-      <w:r>
-        <w:rPr>
-          <w:rFonts w:cs="Times New Roman"/>
-          <w:szCs w:val="24"/>
-        </w:rPr>
-        <w:t>Southern District</w:t>
-      </w:r>
-      <w:r>
-        <w:rPr>
-          <w:rFonts w:cs="Times New Roman"/>
-          <w:szCs w:val="24"/>
-        </w:rPr>
-        <w:t xml:space="preserve"> will likely use the registration approach. </w:t>
-      </w:r>
-      <w:r>
-        <w:rPr>
-          <w:rFonts w:cs="Times New Roman"/>
-          <w:szCs w:val="24"/>
-        </w:rPr>
-        <w:t xml:space="preserve">The Second Circuit abstains from joining the circuit split, deferring to its districts. </w:t>
-      </w:r>
-      <w:proofErr w:type="spellStart"/>
-      <w:r>
-        <w:rPr>
-          <w:rFonts w:cs="Times New Roman"/>
-          <w:i/>
-          <w:szCs w:val="24"/>
-        </w:rPr>
-        <w:t>Psihoyos</w:t>
-      </w:r>
-      <w:proofErr w:type="spellEnd"/>
-      <w:r>
-        <w:rPr>
-          <w:rFonts w:cs="Times New Roman"/>
-          <w:i/>
-          <w:szCs w:val="24"/>
-        </w:rPr>
-        <w:t xml:space="preserve">, </w:t>
-      </w:r>
-      <w:r>
-        <w:rPr>
-          <w:rFonts w:cs="Times New Roman"/>
-          <w:szCs w:val="24"/>
-        </w:rPr>
-        <w:t xml:space="preserve">748 F.3d at 125. </w:t>
-      </w:r>
-      <w:r>
-        <w:rPr>
-          <w:rFonts w:cs="Times New Roman"/>
-          <w:szCs w:val="24"/>
-        </w:rPr>
-        <w:t xml:space="preserve">While </w:t>
-      </w:r>
-      <w:r>
-        <w:rPr>
-          <w:rFonts w:cs="Times New Roman"/>
-          <w:szCs w:val="24"/>
-        </w:rPr>
-        <w:t xml:space="preserve">merely persuasive and </w:t>
-      </w:r>
-      <w:r>
-        <w:rPr>
-          <w:rFonts w:cs="Times New Roman"/>
-          <w:szCs w:val="24"/>
-        </w:rPr>
-        <w:t xml:space="preserve">not binding, the </w:t>
-      </w:r>
-      <w:r>
-        <w:rPr>
-          <w:rFonts w:cs="Times New Roman"/>
-          <w:szCs w:val="24"/>
-        </w:rPr>
-        <w:t xml:space="preserve">districts of the </w:t>
-      </w:r>
-      <w:r>
-        <w:rPr>
-          <w:rFonts w:cs="Times New Roman"/>
-          <w:szCs w:val="24"/>
-        </w:rPr>
-        <w:t xml:space="preserve">Second Circuit </w:t>
-      </w:r>
-      <w:r>
-        <w:rPr>
-          <w:rFonts w:cs="Times New Roman"/>
-          <w:szCs w:val="24"/>
-        </w:rPr>
-        <w:t>have</w:t>
-      </w:r>
-      <w:r>
-        <w:rPr>
-          <w:rFonts w:cs="Times New Roman"/>
-          <w:szCs w:val="24"/>
-        </w:rPr>
-        <w:t xml:space="preserve"> almost unanimously used the registration approach. </w:t>
-      </w:r>
-      <w:proofErr w:type="spellStart"/>
-      <w:r>
-        <w:rPr>
-          <w:rFonts w:cs="Times New Roman"/>
-          <w:i/>
-          <w:szCs w:val="24"/>
-        </w:rPr>
-        <w:t>Gattoni</w:t>
-      </w:r>
-      <w:proofErr w:type="spellEnd"/>
-      <w:r>
-        <w:rPr>
-          <w:rFonts w:cs="Times New Roman"/>
-          <w:szCs w:val="24"/>
-        </w:rPr>
-        <w:t xml:space="preserve">, 254 F.Supp.3d at </w:t>
-      </w:r>
-      <w:r>
-        <w:rPr>
-          <w:rFonts w:cs="Times New Roman"/>
-          <w:szCs w:val="24"/>
-        </w:rPr>
-        <w:t>660</w:t>
-      </w:r>
-      <w:r>
-        <w:rPr>
-          <w:rFonts w:cs="Times New Roman"/>
-          <w:szCs w:val="24"/>
-        </w:rPr>
-        <w:t>;</w:t>
-      </w:r>
-      <w:r>
-        <w:rPr>
-          <w:rFonts w:cs="Times New Roman"/>
-          <w:i/>
-          <w:szCs w:val="24"/>
-        </w:rPr>
-        <w:t xml:space="preserve"> but </w:t>
-      </w:r>
-      <w:proofErr w:type="spellStart"/>
-      <w:r>
-        <w:rPr>
-          <w:rFonts w:cs="Times New Roman"/>
-          <w:i/>
-          <w:szCs w:val="24"/>
-        </w:rPr>
-        <w:t>Chevrestt</w:t>
-      </w:r>
-      <w:proofErr w:type="spellEnd"/>
-      <w:r>
-        <w:rPr>
-          <w:rFonts w:cs="Times New Roman"/>
-          <w:szCs w:val="24"/>
-        </w:rPr>
-        <w:t xml:space="preserve">, 204 F.Supp.3d at </w:t>
-      </w:r>
-      <w:r>
-        <w:rPr>
-          <w:rFonts w:cs="Times New Roman"/>
-          <w:szCs w:val="24"/>
-        </w:rPr>
-        <w:t>631</w:t>
-      </w:r>
-      <w:r>
-        <w:rPr>
-          <w:rFonts w:cs="Times New Roman"/>
-          <w:i/>
-          <w:szCs w:val="24"/>
-        </w:rPr>
-        <w:t>.</w:t>
-      </w:r>
-      <w:r>
-        <w:rPr>
-          <w:rFonts w:cs="Times New Roman"/>
-          <w:i/>
-          <w:szCs w:val="24"/>
-        </w:rPr>
-        <w:t xml:space="preserve"> </w:t>
-      </w:r>
-      <w:r>
-        <w:rPr>
-          <w:rFonts w:cs="Times New Roman"/>
-          <w:szCs w:val="24"/>
-        </w:rPr>
-        <w:t xml:space="preserve">In </w:t>
-      </w:r>
-      <w:r>
-        <w:rPr>
-          <w:rFonts w:cs="Times New Roman"/>
-          <w:i/>
-          <w:szCs w:val="24"/>
-        </w:rPr>
-        <w:t>Wings Digital</w:t>
-      </w:r>
-      <w:r>
-        <w:rPr>
-          <w:rFonts w:cs="Times New Roman"/>
-          <w:szCs w:val="24"/>
-        </w:rPr>
-        <w:t xml:space="preserve">, plaintiff’s pending applications where deemed as insufficient registration under § 411(a) because they were not yet accepted or rejected by the Copyright Office, as such defendant’s motion to dismiss regarding the infringement was granted. </w:t>
-      </w:r>
-      <w:r>
-        <w:rPr>
-          <w:rFonts w:cs="Times New Roman"/>
-          <w:i/>
-          <w:iCs/>
-          <w:szCs w:val="24"/>
-        </w:rPr>
-        <w:t>Wings Digital Corp</w:t>
-      </w:r>
-      <w:r>
-        <w:rPr>
-          <w:rFonts w:cs="Times New Roman"/>
-          <w:iCs/>
-          <w:szCs w:val="24"/>
-        </w:rPr>
-        <w:t xml:space="preserve">., 218 F.Supp.2d at 284. </w:t>
-      </w:r>
-      <w:r>
-        <w:rPr>
-          <w:rFonts w:cs="Times New Roman"/>
-          <w:iCs/>
-          <w:color w:val="000000" w:themeColor="text1"/>
-          <w:szCs w:val="24"/>
-        </w:rPr>
-        <w:t xml:space="preserve">In </w:t>
-      </w:r>
-      <w:r>
-        <w:rPr>
-          <w:rFonts w:cs="Times New Roman"/>
-          <w:i/>
-          <w:iCs/>
-          <w:color w:val="000000" w:themeColor="text1"/>
-          <w:szCs w:val="24"/>
-        </w:rPr>
-        <w:t>Zuma</w:t>
-      </w:r>
-      <w:r>
-        <w:rPr>
-          <w:rFonts w:cs="Times New Roman"/>
-          <w:iCs/>
-          <w:color w:val="000000" w:themeColor="text1"/>
-          <w:szCs w:val="24"/>
-        </w:rPr>
-        <w:t xml:space="preserve">, defendant’s </w:t>
-      </w:r>
-      <w:r>
-        <w:rPr>
-          <w:rFonts w:cs="Times New Roman"/>
-          <w:iCs/>
-          <w:color w:val="000000" w:themeColor="text1"/>
-          <w:szCs w:val="24"/>
-        </w:rPr>
-        <w:t xml:space="preserve">motion to dismiss was granted in part in respect to photographs that did not having valid copyright registration, because some were not registered at all, and some were still pending. </w:t>
-      </w:r>
-      <w:r>
-        <w:rPr>
-          <w:rFonts w:cs="Times New Roman"/>
-          <w:i/>
-          <w:iCs/>
-          <w:color w:val="000000" w:themeColor="text1"/>
-          <w:szCs w:val="24"/>
-        </w:rPr>
-        <w:t>Zuma</w:t>
-      </w:r>
-      <w:r>
-        <w:rPr>
-          <w:rFonts w:cs="Times New Roman"/>
-          <w:iCs/>
-          <w:color w:val="000000" w:themeColor="text1"/>
-          <w:szCs w:val="24"/>
-        </w:rPr>
-        <w:t xml:space="preserve">, 2017 WL 2829517, at *4. Here, </w:t>
-      </w:r>
-      <w:proofErr w:type="spellStart"/>
-      <w:r>
-        <w:rPr>
-          <w:rFonts w:cs="Times New Roman"/>
-          <w:iCs/>
-          <w:color w:val="000000" w:themeColor="text1"/>
-          <w:szCs w:val="24"/>
-        </w:rPr>
-        <w:t>Janeway’s</w:t>
-      </w:r>
-      <w:proofErr w:type="spellEnd"/>
-      <w:r>
-        <w:rPr>
-          <w:rFonts w:cs="Times New Roman"/>
-          <w:iCs/>
-          <w:color w:val="000000" w:themeColor="text1"/>
-          <w:szCs w:val="24"/>
-        </w:rPr>
-        <w:t xml:space="preserve"> application has not been approved or rejected by the Copyright office, and </w:t>
-      </w:r>
-      <w:r>
-        <w:rPr>
-          <w:rFonts w:cs="Times New Roman"/>
-          <w:iCs/>
-          <w:color w:val="000000" w:themeColor="text1"/>
-          <w:szCs w:val="24"/>
-        </w:rPr>
-        <w:t>so</w:t>
-      </w:r>
-      <w:r>
-        <w:rPr>
-          <w:rFonts w:cs="Times New Roman"/>
-          <w:iCs/>
-          <w:color w:val="000000" w:themeColor="text1"/>
-          <w:szCs w:val="24"/>
-        </w:rPr>
-        <w:t xml:space="preserve"> Archer’s motion to dismiss will likely be approved. </w:t>
+        <w:t xml:space="preserve"> and the motion will be denied. </w:t>
       </w:r>
     </w:p>
     <w:p>
@@ -3728,7 +3961,15 @@
           <w:rFonts w:cs="Times New Roman"/>
           <w:szCs w:val="24"/>
         </w:rPr>
-        <w:t>” VARA gives visual artists additional rights and control over their works</w:t>
+        <w:t xml:space="preserve">” </w:t>
+      </w:r>
+      <w:r>
+        <w:rPr>
+          <w:rFonts w:cs="Times New Roman"/>
+          <w:szCs w:val="24"/>
+        </w:rPr>
+        <w:lastRenderedPageBreak/>
+        <w:t>VARA gives visual artists additional rights and control over their works</w:t>
       </w:r>
       <w:r>
         <w:rPr>
@@ -3802,15 +4043,7 @@
           <w:rFonts w:cs="Times New Roman"/>
           <w:szCs w:val="24"/>
         </w:rPr>
-        <w:t xml:space="preserve"> No. 2:17-CV-10011, 2017 WL 3599249 </w:t>
-      </w:r>
-      <w:r>
-        <w:rPr>
-          <w:rFonts w:cs="Times New Roman"/>
-          <w:szCs w:val="24"/>
-        </w:rPr>
-        <w:lastRenderedPageBreak/>
-        <w:t>(</w:t>
+        <w:t xml:space="preserve"> No. 2:17-CV-10011, 2017 WL 3599249 (</w:t>
       </w:r>
       <w:proofErr w:type="spellStart"/>
       <w:r>
@@ -4151,7 +4384,15 @@
           <w:rFonts w:cs="Times New Roman"/>
           <w:szCs w:val="24"/>
         </w:rPr>
-        <w:t>For Transitory Communication Safe Harbor, a service provider is defined as “an entity offering the transmission, routing, or providing of connections for digital online communications, between or among parties specified by a user, of material of the user's choosing, without modification of the content of the material as sent or received.” 17 U.S.C. § 512(k)(1)(A). For other forms of safe harbor, a</w:t>
+        <w:t xml:space="preserve">For Transitory Communication Safe Harbor, a service provider is defined as “an entity offering the transmission, routing, or providing of connections for digital online communications, between or among parties specified by a user, of material of the user's choosing, without modification of the </w:t>
+      </w:r>
+      <w:r>
+        <w:rPr>
+          <w:rFonts w:cs="Times New Roman"/>
+          <w:szCs w:val="24"/>
+        </w:rPr>
+        <w:lastRenderedPageBreak/>
+        <w:t>content of the material as sent or received.” 17 U.S.C. § 512(k)(1)(A). For other forms of safe harbor, a</w:t>
       </w:r>
       <w:r>
         <w:rPr>
@@ -4305,15 +4546,7 @@
           <w:rFonts w:cs="Times New Roman"/>
           <w:szCs w:val="24"/>
         </w:rPr>
-        <w:t xml:space="preserve">uires service providers </w:t>
-      </w:r>
-      <w:r>
-        <w:rPr>
-          <w:rFonts w:cs="Times New Roman"/>
-          <w:szCs w:val="24"/>
-        </w:rPr>
-        <w:lastRenderedPageBreak/>
-        <w:t>to have “adopted and reasonably implemented ... a policy that provides for the termination in appropriate circumstances of subscribers and account holders of the service provider's system or network who are repeat infringers.” 17 U.S.C. § 512(</w:t>
+        <w:t>uires service providers to have “adopted and reasonably implemented ... a policy that provides for the termination in appropriate circumstances of subscribers and account holders of the service provider's system or network who are repeat infringers.” 17 U.S.C. § 512(</w:t>
       </w:r>
       <w:proofErr w:type="spellStart"/>
       <w:r>
@@ -4553,14 +4786,25 @@
           <w:color w:val="FF0000"/>
           <w:szCs w:val="24"/>
         </w:rPr>
-        <w:t xml:space="preserve"> v. Kodak Imaging Network, Inc.</w:t>
-      </w:r>
-      <w:r>
-        <w:rPr>
-          <w:rFonts w:cs="Times New Roman"/>
+        <w:t xml:space="preserve"> v. Kodak Imaging Network, </w:t>
+      </w:r>
+      <w:r>
+        <w:rPr>
+          <w:rFonts w:cs="Times New Roman"/>
+          <w:i/>
+          <w:iCs/>
           <w:color w:val="FF0000"/>
           <w:szCs w:val="24"/>
         </w:rPr>
+        <w:lastRenderedPageBreak/>
+        <w:t>Inc.</w:t>
+      </w:r>
+      <w:r>
+        <w:rPr>
+          <w:rFonts w:cs="Times New Roman"/>
+          <w:color w:val="FF0000"/>
+          <w:szCs w:val="24"/>
+        </w:rPr>
         <w:t>, 840 F.Supp.2d 724 (S.D.N.Y. 2012) (holding that editing tools do not disqualify a service provider from safe harbor eligibility because it users rather than the service provider who use the tools to infringe copyrights).</w:t>
       </w:r>
       <w:commentRangeEnd w:id="19"/>
@@ -4655,7 +4899,6 @@
           <w:color w:val="FF0000"/>
           <w:szCs w:val="24"/>
         </w:rPr>
-        <w:lastRenderedPageBreak/>
         <w:t>[standard technical measures paragraph: RA]</w:t>
       </w:r>
       <w:r>
@@ -4728,7 +4971,7 @@
 
 <file path=word/comments.xml><?xml version="1.0" encoding="utf-8"?>
 <w:comments xmlns:wpc="http://schemas.microsoft.com/office/word/2010/wordprocessingCanvas" xmlns:cx="http://schemas.microsoft.com/office/drawing/2014/chartex" xmlns:cx1="http://schemas.microsoft.com/office/drawing/2015/9/8/chartex" xmlns:cx2="http://schemas.microsoft.com/office/drawing/2015/10/21/chartex" xmlns:cx3="http://schemas.microsoft.com/office/drawing/2016/5/9/chartex" xmlns:cx4="http://schemas.microsoft.com/office/drawing/2016/5/10/chartex" xmlns:cx5="http://schemas.microsoft.com/office/drawing/2016/5/11/chartex" xmlns:cx6="http://schemas.microsoft.com/office/drawing/2016/5/12/chartex" xmlns:cx7="http://schemas.microsoft.com/office/drawing/2016/5/13/chartex" xmlns:cx8="http://schemas.microsoft.com/office/drawing/2016/5/14/chartex" xmlns:mc="http://schemas.openxmlformats.org/markup-compatibility/2006" xmlns:aink="http://schemas.microsoft.com/office/drawing/2016/ink" xmlns:am3d="http://schemas.microsoft.com/office/drawing/2017/model3d" xmlns:o="urn:schemas-microsoft-com:office:office" xmlns:r="http://schemas.openxmlformats.org/officeDocument/2006/relationships" xmlns:m="http://schemas.openxmlformats.org/officeDocument/2006/math" xmlns:v="urn:schemas-microsoft-com:vml" xmlns:wp14="http://schemas.microsoft.com/office/word/2010/wordprocessingDrawing" xmlns:wp="http://schemas.openxmlformats.org/drawingml/2006/wordprocessingDrawing" xmlns:w10="urn:schemas-microsoft-com:office:word" xmlns:w="http://schemas.openxmlformats.org/wordprocessingml/2006/main" xmlns:w14="http://schemas.microsoft.com/office/word/2010/wordml" xmlns:w15="http://schemas.microsoft.com/office/word/2012/wordml" xmlns:w16cid="http://schemas.microsoft.com/office/word/2016/wordml/cid" xmlns:w16se="http://schemas.microsoft.com/office/word/2015/wordml/symex" xmlns:wpg="http://schemas.microsoft.com/office/word/2010/wordprocessingGroup" xmlns:wpi="http://schemas.microsoft.com/office/word/2010/wordprocessingInk" xmlns:wne="http://schemas.microsoft.com/office/word/2006/wordml" xmlns:wps="http://schemas.microsoft.com/office/word/2010/wordprocessingShape" mc:Ignorable="w14 w15 w16se w16cid wp14">
-  <w:comment w:id="1" w:author="Seth Guthrie" w:date="2017-11-07T17:00:00Z" w:initials="SG">
+  <w:comment w:id="0" w:author="seth guthrie" w:date="2017-11-08T09:05:00Z" w:initials="GSK">
     <w:p>
       <w:pPr>
         <w:pStyle w:val="CommentText"/>
@@ -4740,11 +4983,111 @@
         <w:annotationRef/>
       </w:r>
       <w:r>
-        <w:t>Should define what a sufficient registration is probably. I don’t even mention copyright, for the motion to dismiss!</w:t>
+        <w:t>Must Haves:</w:t>
+      </w:r>
+    </w:p>
+    <w:p>
+      <w:pPr>
+        <w:pStyle w:val="CommentText"/>
+      </w:pPr>
+    </w:p>
+    <w:p>
+      <w:pPr>
+        <w:pStyle w:val="CommentText"/>
+      </w:pPr>
+      <w:r>
+        <w:t xml:space="preserve">○ </w:t>
+      </w:r>
+      <w:r>
+        <w:rPr>
+          <w:strike/>
+        </w:rPr>
+        <w:t>SUBJECT OF THE SPLIT (what caused it)</w:t>
+      </w:r>
+    </w:p>
+    <w:p>
+      <w:pPr>
+        <w:pStyle w:val="CommentText"/>
+      </w:pPr>
+      <w:r>
+        <w:t xml:space="preserve">○ </w:t>
+      </w:r>
+      <w:r>
+        <w:rPr>
+          <w:strike/>
+        </w:rPr>
+        <w:t>Which circuits are where</w:t>
+      </w:r>
+    </w:p>
+    <w:p>
+      <w:pPr>
+        <w:pStyle w:val="CommentText"/>
+      </w:pPr>
+      <w:r>
+        <w:t xml:space="preserve">○ Where are the district courts in the 2d Circuit. </w:t>
+      </w:r>
+    </w:p>
+    <w:p>
+      <w:pPr>
+        <w:pStyle w:val="CommentText"/>
+        <w:ind w:left="1440"/>
+      </w:pPr>
+      <w:r>
+        <w:t xml:space="preserve"> Representative case from each. </w:t>
+      </w:r>
+    </w:p>
+    <w:p>
+      <w:pPr>
+        <w:pStyle w:val="CommentText"/>
+      </w:pPr>
+      <w:r>
+        <w:t>○ Which side is better, and why? Which is more faithful to statutory construction (a sentence or 2)</w:t>
+      </w:r>
+    </w:p>
+    <w:p>
+      <w:pPr>
+        <w:pStyle w:val="CommentText"/>
+        <w:rPr>
+          <w:strike/>
+        </w:rPr>
+      </w:pPr>
+      <w:r>
+        <w:rPr>
+          <w:strike/>
+        </w:rPr>
+        <w:t>○ Which side of the split our district court is likely to adopt and why?</w:t>
+      </w:r>
+    </w:p>
+    <w:p>
+      <w:pPr>
+        <w:pStyle w:val="CommentText"/>
+        <w:rPr>
+          <w:strike/>
+        </w:rPr>
+      </w:pPr>
+      <w:r>
+        <w:rPr>
+          <w:strike/>
+        </w:rPr>
+        <w:t xml:space="preserve">○ Which side the 2d Circuit will come out on? </w:t>
+      </w:r>
+    </w:p>
+    <w:p>
+      <w:pPr>
+        <w:pStyle w:val="CommentText"/>
+        <w:rPr>
+          <w:strike/>
+        </w:rPr>
+      </w:pPr>
+      <w:r>
+        <w:rPr>
+          <w:strike/>
+        </w:rPr>
+        <w:t xml:space="preserve">○ In RA: what would the result be under the other side </w:t>
       </w:r>
     </w:p>
   </w:comment>
-  <w:comment w:id="2" w:author="Seth Guthrie" w:date="2017-11-07T16:32:00Z" w:initials="SG">
+  <w:comment w:id="1" w:author="Seth Guthrie" w:date="2017-11-04T11:16:00Z" w:initials="GSK">
     <w:p>
       <w:pPr>
         <w:pStyle w:val="CommentText"/>
@@ -4756,41 +5099,46 @@
         <w:annotationRef/>
       </w:r>
       <w:r>
-        <w:t xml:space="preserve">Reader won’t know what the registration approach is yet. </w:t>
-      </w:r>
-    </w:p>
+        <w:t xml:space="preserve">Get a cite. </w:t>
+      </w:r>
+    </w:p>
+  </w:comment>
+  <w:comment w:id="2" w:author="Seth Guthrie" w:date="2017-11-04T11:13:00Z" w:initials="GSK">
     <w:p>
       <w:pPr>
         <w:pStyle w:val="CommentText"/>
       </w:pPr>
-    </w:p>
+      <w:r>
+        <w:rPr>
+          <w:rStyle w:val="CommentReference"/>
+        </w:rPr>
+        <w:annotationRef/>
+      </w:r>
+      <w:r>
+        <w:t xml:space="preserve">Add cites, thin out the sentence. 2nd sentence is unwieldy.  </w:t>
+      </w:r>
+    </w:p>
+  </w:comment>
+  <w:comment w:id="3" w:author="Seth Guthrie" w:date="2017-11-04T11:18:00Z" w:initials="GSK">
     <w:p>
       <w:pPr>
         <w:pStyle w:val="CommentText"/>
       </w:pPr>
       <w:r>
-        <w:t xml:space="preserve">QP &amp; BA: mention she filed on same day she </w:t>
-      </w:r>
-      <w:proofErr w:type="gramStart"/>
-      <w:r>
-        <w:t>brought suit</w:t>
-      </w:r>
-      <w:proofErr w:type="gramEnd"/>
-      <w:r>
-        <w:t xml:space="preserve">. </w:t>
+        <w:rPr>
+          <w:rStyle w:val="CommentReference"/>
+        </w:rPr>
+        <w:annotationRef/>
+      </w:r>
+      <w:r>
+        <w:t xml:space="preserve">Add a concluding sentence. </w:t>
       </w:r>
     </w:p>
   </w:comment>
-  <w:comment w:id="3" w:author="Seth Guthrie" w:date="2017-11-07T16:51:00Z" w:initials="SG">
-    <w:p>
-      <w:pPr>
-        <w:spacing w:line="240" w:lineRule="auto"/>
-        <w:ind w:firstLine="0"/>
-        <w:textAlignment w:val="center"/>
-        <w:rPr>
-          <w:rFonts w:ascii="Calibri" w:eastAsia="Times New Roman" w:hAnsi="Calibri" w:cs="Calibri"/>
-          <w:sz w:val="22"/>
-        </w:rPr>
+  <w:comment w:id="4" w:author="seth guthrie" w:date="2017-11-08T09:04:00Z" w:initials="GSK">
+    <w:p>
+      <w:pPr>
+        <w:pStyle w:val="CommentText"/>
       </w:pPr>
       <w:r>
         <w:rPr>
@@ -4799,223 +5147,27 @@
         <w:annotationRef/>
       </w:r>
       <w:r>
-        <w:rPr>
-          <w:rFonts w:ascii="Calibri" w:eastAsia="Times New Roman" w:hAnsi="Calibri" w:cs="Calibri"/>
-          <w:sz w:val="22"/>
-        </w:rPr>
-        <w:t>MUST DISCUSS</w:t>
-      </w:r>
-    </w:p>
-    <w:p>
-      <w:pPr>
-        <w:spacing w:line="240" w:lineRule="auto"/>
-        <w:ind w:firstLine="0"/>
-        <w:textAlignment w:val="center"/>
-        <w:rPr>
-          <w:rFonts w:ascii="Calibri" w:eastAsia="Times New Roman" w:hAnsi="Calibri" w:cs="Calibri"/>
-          <w:sz w:val="22"/>
-        </w:rPr>
-      </w:pPr>
-    </w:p>
-    <w:p>
-      <w:pPr>
-        <w:numPr>
-          <w:ilvl w:val="0"/>
-          <w:numId w:val="7"/>
-        </w:numPr>
-        <w:spacing w:line="240" w:lineRule="auto"/>
-        <w:ind w:left="1080"/>
-        <w:textAlignment w:val="center"/>
-        <w:rPr>
-          <w:rFonts w:ascii="Calibri" w:eastAsia="Times New Roman" w:hAnsi="Calibri" w:cs="Calibri"/>
-          <w:sz w:val="22"/>
-        </w:rPr>
-      </w:pPr>
-      <w:r>
-        <w:rPr>
-          <w:rFonts w:ascii="Calibri" w:eastAsia="Times New Roman" w:hAnsi="Calibri" w:cs="Calibri"/>
-          <w:sz w:val="22"/>
-        </w:rPr>
-        <w:t>SUBJECT OF THE SPLIT (what caused it)</w:t>
-      </w:r>
-    </w:p>
-    <w:p>
-      <w:pPr>
-        <w:numPr>
-          <w:ilvl w:val="0"/>
-          <w:numId w:val="7"/>
-        </w:numPr>
-        <w:spacing w:line="240" w:lineRule="auto"/>
-        <w:ind w:left="1080"/>
-        <w:textAlignment w:val="center"/>
-        <w:rPr>
-          <w:rFonts w:ascii="Calibri" w:eastAsia="Times New Roman" w:hAnsi="Calibri" w:cs="Calibri"/>
-          <w:sz w:val="22"/>
-        </w:rPr>
-      </w:pPr>
-      <w:r>
-        <w:rPr>
-          <w:rFonts w:ascii="Calibri" w:eastAsia="Times New Roman" w:hAnsi="Calibri" w:cs="Calibri"/>
-          <w:sz w:val="22"/>
-        </w:rPr>
-        <w:t>Which circuits are where</w:t>
-      </w:r>
-    </w:p>
-    <w:p>
-      <w:pPr>
-        <w:numPr>
-          <w:ilvl w:val="0"/>
-          <w:numId w:val="7"/>
-        </w:numPr>
-        <w:spacing w:line="240" w:lineRule="auto"/>
-        <w:ind w:left="1080"/>
-        <w:textAlignment w:val="center"/>
-        <w:rPr>
-          <w:rFonts w:ascii="Calibri" w:eastAsia="Times New Roman" w:hAnsi="Calibri" w:cs="Calibri"/>
-          <w:sz w:val="22"/>
-        </w:rPr>
-      </w:pPr>
-      <w:r>
-        <w:rPr>
-          <w:rFonts w:ascii="Calibri" w:eastAsia="Times New Roman" w:hAnsi="Calibri" w:cs="Calibri"/>
-          <w:sz w:val="22"/>
-        </w:rPr>
-        <w:t xml:space="preserve">Where are the district courts in the 2d </w:t>
-      </w:r>
-      <w:proofErr w:type="gramStart"/>
-      <w:r>
-        <w:rPr>
-          <w:rFonts w:ascii="Calibri" w:eastAsia="Times New Roman" w:hAnsi="Calibri" w:cs="Calibri"/>
-          <w:sz w:val="22"/>
-        </w:rPr>
-        <w:t>Circuit.</w:t>
-      </w:r>
-      <w:proofErr w:type="gramEnd"/>
-      <w:r>
-        <w:rPr>
-          <w:rFonts w:ascii="Calibri" w:eastAsia="Times New Roman" w:hAnsi="Calibri" w:cs="Calibri"/>
-          <w:sz w:val="22"/>
-        </w:rPr>
-        <w:t xml:space="preserve"> ALL OF THEM. </w:t>
-      </w:r>
-    </w:p>
-    <w:p>
-      <w:pPr>
-        <w:numPr>
-          <w:ilvl w:val="1"/>
-          <w:numId w:val="7"/>
-        </w:numPr>
-        <w:spacing w:line="240" w:lineRule="auto"/>
-        <w:ind w:left="1620"/>
-        <w:textAlignment w:val="center"/>
-        <w:rPr>
-          <w:rFonts w:ascii="Calibri" w:eastAsia="Times New Roman" w:hAnsi="Calibri" w:cs="Calibri"/>
-          <w:sz w:val="22"/>
-        </w:rPr>
-      </w:pPr>
-      <w:r>
-        <w:rPr>
-          <w:rFonts w:ascii="Calibri" w:eastAsia="Times New Roman" w:hAnsi="Calibri" w:cs="Calibri"/>
-          <w:sz w:val="22"/>
-        </w:rPr>
-        <w:t xml:space="preserve">Representative case from each. </w:t>
-      </w:r>
-    </w:p>
-    <w:p>
-      <w:pPr>
-        <w:numPr>
-          <w:ilvl w:val="0"/>
-          <w:numId w:val="7"/>
-        </w:numPr>
-        <w:spacing w:line="240" w:lineRule="auto"/>
-        <w:ind w:left="1080"/>
-        <w:textAlignment w:val="center"/>
-        <w:rPr>
-          <w:rFonts w:ascii="Calibri" w:eastAsia="Times New Roman" w:hAnsi="Calibri" w:cs="Calibri"/>
-          <w:sz w:val="22"/>
-        </w:rPr>
-      </w:pPr>
-      <w:r>
-        <w:rPr>
-          <w:rFonts w:ascii="Calibri" w:eastAsia="Times New Roman" w:hAnsi="Calibri" w:cs="Calibri"/>
-          <w:sz w:val="22"/>
-        </w:rPr>
-        <w:t>Which side is better, and why? Which is more faithful to statutory construction (a sentence or 2)</w:t>
-      </w:r>
-    </w:p>
-    <w:p>
-      <w:pPr>
-        <w:numPr>
-          <w:ilvl w:val="0"/>
-          <w:numId w:val="7"/>
-        </w:numPr>
-        <w:spacing w:line="240" w:lineRule="auto"/>
-        <w:ind w:left="1080"/>
-        <w:textAlignment w:val="center"/>
-        <w:rPr>
-          <w:rFonts w:ascii="Calibri" w:eastAsia="Times New Roman" w:hAnsi="Calibri" w:cs="Calibri"/>
-          <w:sz w:val="22"/>
-        </w:rPr>
-      </w:pPr>
-      <w:r>
-        <w:rPr>
-          <w:rFonts w:ascii="Calibri" w:eastAsia="Times New Roman" w:hAnsi="Calibri" w:cs="Calibri"/>
-          <w:sz w:val="22"/>
-        </w:rPr>
-        <w:t>Which side of the split our district court is likely to adopt and why?</w:t>
-      </w:r>
-    </w:p>
-    <w:p>
-      <w:pPr>
-        <w:numPr>
-          <w:ilvl w:val="0"/>
-          <w:numId w:val="7"/>
-        </w:numPr>
-        <w:spacing w:line="240" w:lineRule="auto"/>
-        <w:ind w:left="1080"/>
-        <w:textAlignment w:val="center"/>
-        <w:rPr>
-          <w:rFonts w:ascii="Calibri" w:eastAsia="Times New Roman" w:hAnsi="Calibri" w:cs="Calibri"/>
-          <w:sz w:val="22"/>
-        </w:rPr>
-      </w:pPr>
-      <w:r>
-        <w:rPr>
-          <w:rFonts w:ascii="Calibri" w:eastAsia="Times New Roman" w:hAnsi="Calibri" w:cs="Calibri"/>
-          <w:sz w:val="22"/>
-        </w:rPr>
-        <w:t>Which side the 2d Circuit will come out on? (thesis can address Second Circuit or S.D.N.Y.)</w:t>
-      </w:r>
-    </w:p>
-    <w:p>
-      <w:pPr>
-        <w:numPr>
-          <w:ilvl w:val="0"/>
-          <w:numId w:val="7"/>
-        </w:numPr>
-        <w:spacing w:line="240" w:lineRule="auto"/>
-        <w:ind w:left="1080"/>
-        <w:textAlignment w:val="center"/>
-        <w:rPr>
-          <w:rFonts w:ascii="Calibri" w:eastAsia="Times New Roman" w:hAnsi="Calibri" w:cs="Calibri"/>
-          <w:sz w:val="22"/>
-        </w:rPr>
-      </w:pPr>
-      <w:r>
-        <w:rPr>
-          <w:rFonts w:ascii="Calibri" w:eastAsia="Times New Roman" w:hAnsi="Calibri" w:cs="Calibri"/>
-          <w:sz w:val="22"/>
-        </w:rPr>
-        <w:t xml:space="preserve">In RA: what would the result be under the other side (what would happen if application approach was used). </w:t>
-      </w:r>
-    </w:p>
+        <w:t>This paragraph is TOO LONG</w:t>
+      </w:r>
+    </w:p>
+  </w:comment>
+  <w:comment w:id="6" w:author="Seth Guthrie" w:date="2017-11-04T14:39:00Z" w:initials="GSK">
     <w:p>
       <w:pPr>
         <w:pStyle w:val="CommentText"/>
       </w:pPr>
+      <w:r>
+        <w:rPr>
+          <w:rStyle w:val="CommentReference"/>
+        </w:rPr>
+        <w:annotationRef/>
+      </w:r>
+      <w:r>
+        <w:t xml:space="preserve">Enhance the parenthetical </w:t>
+      </w:r>
     </w:p>
   </w:comment>
-  <w:comment w:id="4" w:author="Seth Guthrie" w:date="2017-11-07T16:37:00Z" w:initials="SG">
+  <w:comment w:id="8" w:author="Seth Guthrie" w:date="2017-11-04T12:25:00Z" w:initials="GSK">
     <w:p>
       <w:pPr>
         <w:pStyle w:val="CommentText"/>
@@ -5027,11 +5179,11 @@
         <w:annotationRef/>
       </w:r>
       <w:r>
-        <w:t xml:space="preserve">Make sure to discuss the language of 411(a). </w:t>
+        <w:t>I bet I can replace with more persuasive case</w:t>
       </w:r>
     </w:p>
   </w:comment>
-  <w:comment w:id="5" w:author="Seth Guthrie" w:date="2017-11-04T11:16:00Z" w:initials="GSK">
+  <w:comment w:id="10" w:author="Seth Guthrie" w:date="2017-11-04T14:39:00Z" w:initials="GSK">
     <w:p>
       <w:pPr>
         <w:pStyle w:val="CommentText"/>
@@ -5043,11 +5195,22 @@
         <w:annotationRef/>
       </w:r>
       <w:r>
-        <w:t xml:space="preserve">Get a cite. </w:t>
-      </w:r>
+        <w:rPr>
+          <w:rStyle w:val="CommentReference"/>
+        </w:rPr>
+        <w:annotationRef/>
+      </w:r>
+      <w:r>
+        <w:t xml:space="preserve">Enhance the parenthetical </w:t>
+      </w:r>
+    </w:p>
+    <w:p>
+      <w:pPr>
+        <w:pStyle w:val="CommentText"/>
+      </w:pPr>
     </w:p>
   </w:comment>
-  <w:comment w:id="6" w:author="Seth Guthrie" w:date="2017-11-04T11:13:00Z" w:initials="GSK">
+  <w:comment w:id="9" w:author="Seth Guthrie" w:date="2017-11-04T12:24:00Z" w:initials="GSK">
     <w:p>
       <w:pPr>
         <w:pStyle w:val="CommentText"/>
@@ -5059,14 +5222,41 @@
         <w:annotationRef/>
       </w:r>
       <w:r>
-        <w:t xml:space="preserve">Add cites, thin out the sentence. 2nd sentence is unwieldy.  </w:t>
+        <w:t xml:space="preserve">I use </w:t>
+      </w:r>
+      <w:proofErr w:type="spellStart"/>
+      <w:r>
+        <w:t>Asche</w:t>
+      </w:r>
+      <w:proofErr w:type="spellEnd"/>
+      <w:r>
+        <w:t xml:space="preserve"> twice, see if I can replace with </w:t>
+      </w:r>
+      <w:proofErr w:type="spellStart"/>
+      <w:r>
+        <w:t>Gattoni</w:t>
+      </w:r>
+      <w:proofErr w:type="spellEnd"/>
+      <w:r>
+        <w:t xml:space="preserve">, Robinson, (or 4 or </w:t>
+      </w:r>
+      <w:proofErr w:type="spellStart"/>
+      <w:r>
+        <w:t>resolana</w:t>
+      </w:r>
+      <w:proofErr w:type="spellEnd"/>
+      <w:r>
+        <w:t>)</w:t>
       </w:r>
     </w:p>
   </w:comment>
-  <w:comment w:id="7" w:author="Seth Guthrie" w:date="2017-11-04T11:18:00Z" w:initials="GSK">
+  <w:comment w:id="11" w:author="Seth Guthrie" w:date="2017-11-02T18:02:00Z" w:initials="SG">
     <w:p>
       <w:pPr>
         <w:pStyle w:val="CommentText"/>
+        <w:rPr>
+          <w:i/>
+        </w:rPr>
       </w:pPr>
       <w:r>
         <w:rPr>
@@ -5075,11 +5265,42 @@
         <w:annotationRef/>
       </w:r>
       <w:r>
-        <w:t xml:space="preserve">Add a concluding sentence. </w:t>
+        <w:rPr>
+          <w:i/>
+        </w:rPr>
+        <w:t xml:space="preserve">COULD ALSO MENTION – </w:t>
+      </w:r>
+    </w:p>
+    <w:p>
+      <w:pPr>
+        <w:pStyle w:val="CommentText"/>
+      </w:pPr>
+      <w:r>
+        <w:rPr>
+          <w:i/>
+        </w:rPr>
+        <w:t xml:space="preserve">La </w:t>
+      </w:r>
+      <w:proofErr w:type="spellStart"/>
+      <w:r>
+        <w:rPr>
+          <w:i/>
+        </w:rPr>
+        <w:t>Resalona</w:t>
+      </w:r>
+      <w:proofErr w:type="spellEnd"/>
+      <w:r>
+        <w:rPr>
+          <w:i/>
+        </w:rPr>
+        <w:t xml:space="preserve"> </w:t>
+      </w:r>
+      <w:r>
+        <w:t xml:space="preserve">also goes into why it finds application approach arguments un - convincing. Could be useful. </w:t>
       </w:r>
     </w:p>
   </w:comment>
-  <w:comment w:id="9" w:author="Seth Guthrie" w:date="2017-11-04T14:39:00Z" w:initials="GSK">
+  <w:comment w:id="12" w:author="seth guthrie" w:date="2017-11-08T09:02:00Z" w:initials="GSK">
     <w:p>
       <w:pPr>
         <w:pStyle w:val="CommentText"/>
@@ -5091,11 +5312,132 @@
         <w:annotationRef/>
       </w:r>
       <w:r>
-        <w:t xml:space="preserve">Enhance the parenthetical </w:t>
+        <w:t>Add to this paragraph:</w:t>
+      </w:r>
+    </w:p>
+    <w:p>
+      <w:pPr>
+        <w:pStyle w:val="CommentText"/>
+      </w:pPr>
+    </w:p>
+    <w:p>
+      <w:pPr>
+        <w:pStyle w:val="CommentText"/>
+      </w:pPr>
+      <w:r>
+        <w:t>Where is each district on the issue?</w:t>
+      </w:r>
+    </w:p>
+    <w:p>
+      <w:pPr>
+        <w:pStyle w:val="CommentText"/>
+      </w:pPr>
+      <w:r>
+        <w:t>Do I believe application or registration approach is more faithful to statutory construction?</w:t>
+      </w:r>
+    </w:p>
+    <w:p>
+      <w:pPr>
+        <w:pStyle w:val="CommentText"/>
+      </w:pPr>
+    </w:p>
+    <w:p>
+      <w:pPr>
+        <w:pStyle w:val="CommentText"/>
+      </w:pPr>
+      <w:r>
+        <w:t xml:space="preserve">Most of the cases of this are in the S.D. followed by WD and ED. Ct, </w:t>
+      </w:r>
+      <w:proofErr w:type="spellStart"/>
+      <w:r>
+        <w:t>Vt</w:t>
+      </w:r>
+      <w:proofErr w:type="spellEnd"/>
+      <w:r>
+        <w:t xml:space="preserve">, and ND don’t see these cases as much. </w:t>
+      </w:r>
+    </w:p>
+    <w:p>
+      <w:pPr>
+        <w:pStyle w:val="CommentText"/>
+      </w:pPr>
+    </w:p>
+    <w:p>
+      <w:pPr>
+        <w:pStyle w:val="CommentText"/>
+      </w:pPr>
+      <w:r>
+        <w:t>Connecticut:</w:t>
+      </w:r>
+      <w:r>
+        <w:t xml:space="preserve"> - split</w:t>
+      </w:r>
+    </w:p>
+    <w:p>
+      <w:pPr>
+        <w:pStyle w:val="CommentText"/>
+      </w:pPr>
+      <w:r>
+        <w:t>EDNY: R – Wings Digital</w:t>
+      </w:r>
+    </w:p>
+    <w:p>
+      <w:pPr>
+        <w:pStyle w:val="CommentText"/>
+      </w:pPr>
+      <w:r>
+        <w:t>NDNY:</w:t>
+      </w:r>
+      <w:r>
+        <w:t xml:space="preserve"> </w:t>
+      </w:r>
+      <w:r>
+        <w:t xml:space="preserve">R – Rommel (lack of other cases </w:t>
+      </w:r>
+    </w:p>
+    <w:p>
+      <w:pPr>
+        <w:pStyle w:val="CommentText"/>
+      </w:pPr>
+      <w:r>
+        <w:t xml:space="preserve">SDNY: R </w:t>
+      </w:r>
+      <w:r>
+        <w:t>–</w:t>
+      </w:r>
+      <w:r>
+        <w:t xml:space="preserve"> </w:t>
+      </w:r>
+      <w:r>
+        <w:t>registration with some dissent</w:t>
+      </w:r>
+    </w:p>
+    <w:p>
+      <w:pPr>
+        <w:pStyle w:val="CommentText"/>
+      </w:pPr>
+      <w:r>
+        <w:t xml:space="preserve">WDNY: R - </w:t>
+      </w:r>
+      <w:proofErr w:type="spellStart"/>
+      <w:r>
+        <w:t>Lumetrics</w:t>
+      </w:r>
+      <w:proofErr w:type="spellEnd"/>
+    </w:p>
+    <w:p>
+      <w:pPr>
+        <w:pStyle w:val="CommentText"/>
+      </w:pPr>
+      <w:r>
+        <w:t>Vermont:</w:t>
+      </w:r>
+      <w:r>
+        <w:t xml:space="preserve"> Has not addressed issue?</w:t>
       </w:r>
     </w:p>
   </w:comment>
-  <w:comment w:id="11" w:author="Seth Guthrie" w:date="2017-11-04T12:25:00Z" w:initials="GSK">
+  <w:comment w:id="15" w:author="seth guthrie" w:date="2017-11-08T08:35:00Z" w:initials="GSK">
     <w:p>
       <w:pPr>
         <w:pStyle w:val="CommentText"/>
@@ -5107,124 +5449,7 @@
         <w:annotationRef/>
       </w:r>
       <w:r>
-        <w:t>I bet I can replace with more persuasive case</w:t>
-      </w:r>
-    </w:p>
-  </w:comment>
-  <w:comment w:id="13" w:author="Seth Guthrie" w:date="2017-11-04T14:39:00Z" w:initials="GSK">
-    <w:p>
-      <w:pPr>
-        <w:pStyle w:val="CommentText"/>
-      </w:pPr>
-      <w:r>
-        <w:rPr>
-          <w:rStyle w:val="CommentReference"/>
-        </w:rPr>
-        <w:annotationRef/>
-      </w:r>
-      <w:r>
-        <w:rPr>
-          <w:rStyle w:val="CommentReference"/>
-        </w:rPr>
-        <w:annotationRef/>
-      </w:r>
-      <w:r>
-        <w:t xml:space="preserve">Enhance the parenthetical </w:t>
-      </w:r>
-    </w:p>
-    <w:p>
-      <w:pPr>
-        <w:pStyle w:val="CommentText"/>
-      </w:pPr>
-    </w:p>
-  </w:comment>
-  <w:comment w:id="12" w:author="Seth Guthrie" w:date="2017-11-04T12:24:00Z" w:initials="GSK">
-    <w:p>
-      <w:pPr>
-        <w:pStyle w:val="CommentText"/>
-      </w:pPr>
-      <w:r>
-        <w:rPr>
-          <w:rStyle w:val="CommentReference"/>
-        </w:rPr>
-        <w:annotationRef/>
-      </w:r>
-      <w:r>
-        <w:t xml:space="preserve">I use </w:t>
-      </w:r>
-      <w:proofErr w:type="spellStart"/>
-      <w:r>
-        <w:t>Asche</w:t>
-      </w:r>
-      <w:proofErr w:type="spellEnd"/>
-      <w:r>
-        <w:t xml:space="preserve"> twice, see if I can replace with </w:t>
-      </w:r>
-      <w:proofErr w:type="spellStart"/>
-      <w:r>
-        <w:t>Gattoni</w:t>
-      </w:r>
-      <w:proofErr w:type="spellEnd"/>
-      <w:r>
-        <w:t xml:space="preserve">, Robinson, (or 4 or </w:t>
-      </w:r>
-      <w:proofErr w:type="spellStart"/>
-      <w:r>
-        <w:t>resolana</w:t>
-      </w:r>
-      <w:proofErr w:type="spellEnd"/>
-      <w:r>
-        <w:t>)</w:t>
-      </w:r>
-    </w:p>
-  </w:comment>
-  <w:comment w:id="14" w:author="Seth Guthrie" w:date="2017-11-02T18:02:00Z" w:initials="SG">
-    <w:p>
-      <w:pPr>
-        <w:pStyle w:val="CommentText"/>
-        <w:rPr>
-          <w:i/>
-        </w:rPr>
-      </w:pPr>
-      <w:r>
-        <w:rPr>
-          <w:rStyle w:val="CommentReference"/>
-        </w:rPr>
-        <w:annotationRef/>
-      </w:r>
-      <w:r>
-        <w:rPr>
-          <w:i/>
-        </w:rPr>
-        <w:t xml:space="preserve">COULD ALSO MENTION – </w:t>
-      </w:r>
-    </w:p>
-    <w:p>
-      <w:pPr>
-        <w:pStyle w:val="CommentText"/>
-      </w:pPr>
-      <w:r>
-        <w:rPr>
-          <w:i/>
-        </w:rPr>
-        <w:t xml:space="preserve">La </w:t>
-      </w:r>
-      <w:proofErr w:type="spellStart"/>
-      <w:r>
-        <w:rPr>
-          <w:i/>
-        </w:rPr>
-        <w:t>Resalona</w:t>
-      </w:r>
-      <w:proofErr w:type="spellEnd"/>
-      <w:r>
-        <w:rPr>
-          <w:i/>
-        </w:rPr>
-        <w:t xml:space="preserve"> </w:t>
-      </w:r>
-      <w:r>
-        <w:t xml:space="preserve">also goes into why it finds application approach arguments un - convincing. Could be useful. </w:t>
+        <w:t>Is “still pending” better?</w:t>
       </w:r>
     </w:p>
   </w:comment>
@@ -5289,7 +5514,7 @@
       </w:r>
     </w:p>
   </w:comment>
-  <w:comment w:id="19" w:author="seth guthrie" w:date="2017-11-07T21:04:00Z" w:initials="SG">
+  <w:comment w:id="19" w:author="Seth Guthrie" w:date="2017-11-07T21:04:00Z" w:initials="SG">
     <w:p>
       <w:pPr>
         <w:pStyle w:val="CommentText"/>
@@ -5315,18 +5540,18 @@
 
 <file path=word/commentsExtended.xml><?xml version="1.0" encoding="utf-8"?>
 <w15:commentsEx xmlns:wpc="http://schemas.microsoft.com/office/word/2010/wordprocessingCanvas" xmlns:cx="http://schemas.microsoft.com/office/drawing/2014/chartex" xmlns:cx1="http://schemas.microsoft.com/office/drawing/2015/9/8/chartex" xmlns:cx2="http://schemas.microsoft.com/office/drawing/2015/10/21/chartex" xmlns:cx3="http://schemas.microsoft.com/office/drawing/2016/5/9/chartex" xmlns:cx4="http://schemas.microsoft.com/office/drawing/2016/5/10/chartex" xmlns:cx5="http://schemas.microsoft.com/office/drawing/2016/5/11/chartex" xmlns:cx6="http://schemas.microsoft.com/office/drawing/2016/5/12/chartex" xmlns:cx7="http://schemas.microsoft.com/office/drawing/2016/5/13/chartex" xmlns:cx8="http://schemas.microsoft.com/office/drawing/2016/5/14/chartex" xmlns:mc="http://schemas.openxmlformats.org/markup-compatibility/2006" xmlns:aink="http://schemas.microsoft.com/office/drawing/2016/ink" xmlns:am3d="http://schemas.microsoft.com/office/drawing/2017/model3d" xmlns:o="urn:schemas-microsoft-com:office:office" xmlns:r="http://schemas.openxmlformats.org/officeDocument/2006/relationships" xmlns:m="http://schemas.openxmlformats.org/officeDocument/2006/math" xmlns:v="urn:schemas-microsoft-com:vml" xmlns:wp14="http://schemas.microsoft.com/office/word/2010/wordprocessingDrawing" xmlns:wp="http://schemas.openxmlformats.org/drawingml/2006/wordprocessingDrawing" xmlns:w10="urn:schemas-microsoft-com:office:word" xmlns:w="http://schemas.openxmlformats.org/wordprocessingml/2006/main" xmlns:w14="http://schemas.microsoft.com/office/word/2010/wordml" xmlns:w15="http://schemas.microsoft.com/office/word/2012/wordml" xmlns:w16cid="http://schemas.microsoft.com/office/word/2016/wordml/cid" xmlns:w16se="http://schemas.microsoft.com/office/word/2015/wordml/symex" xmlns:wpg="http://schemas.microsoft.com/office/word/2010/wordprocessingGroup" xmlns:wpi="http://schemas.microsoft.com/office/word/2010/wordprocessingInk" xmlns:wne="http://schemas.microsoft.com/office/word/2006/wordml" xmlns:wps="http://schemas.microsoft.com/office/word/2010/wordprocessingShape" mc:Ignorable="w14 w15 w16se w16cid wp14">
-  <w15:commentEx w15:paraId="5E06306E" w15:done="0"/>
-  <w15:commentEx w15:paraId="0E8CE904" w15:done="0"/>
-  <w15:commentEx w15:paraId="2E6B335C" w15:done="0"/>
-  <w15:commentEx w15:paraId="2A063F44" w15:done="0"/>
+  <w15:commentEx w15:paraId="1C465FD3" w15:done="0"/>
   <w15:commentEx w15:paraId="1B7BDDAE" w15:done="0"/>
   <w15:commentEx w15:paraId="4E920DA8" w15:done="0"/>
   <w15:commentEx w15:paraId="39790511" w15:done="0"/>
+  <w15:commentEx w15:paraId="5F0B8D8D" w15:done="0"/>
   <w15:commentEx w15:paraId="715E82D9" w15:done="0"/>
   <w15:commentEx w15:paraId="08DEE7CD" w15:done="0"/>
   <w15:commentEx w15:paraId="4C3C5A27" w15:done="0"/>
   <w15:commentEx w15:paraId="14582735" w15:done="0"/>
   <w15:commentEx w15:paraId="6B05555F" w15:done="0"/>
+  <w15:commentEx w15:paraId="7ABCD60E" w15:done="0"/>
+  <w15:commentEx w15:paraId="1B0A78CA" w15:done="0"/>
   <w15:commentEx w15:paraId="19676821" w15:done="0"/>
   <w15:commentEx w15:paraId="3F8F00DA" w15:done="0"/>
   <w15:commentEx w15:paraId="6FC2E485" w15:done="0"/>
@@ -5336,18 +5561,18 @@
 
 <file path=word/commentsIds.xml><?xml version="1.0" encoding="utf-8"?>
 <w16cid:commentsIds xmlns:wpc="http://schemas.microsoft.com/office/word/2010/wordprocessingCanvas" xmlns:cx="http://schemas.microsoft.com/office/drawing/2014/chartex" xmlns:cx1="http://schemas.microsoft.com/office/drawing/2015/9/8/chartex" xmlns:cx2="http://schemas.microsoft.com/office/drawing/2015/10/21/chartex" xmlns:cx3="http://schemas.microsoft.com/office/drawing/2016/5/9/chartex" xmlns:cx4="http://schemas.microsoft.com/office/drawing/2016/5/10/chartex" xmlns:cx5="http://schemas.microsoft.com/office/drawing/2016/5/11/chartex" xmlns:cx6="http://schemas.microsoft.com/office/drawing/2016/5/12/chartex" xmlns:cx7="http://schemas.microsoft.com/office/drawing/2016/5/13/chartex" xmlns:cx8="http://schemas.microsoft.com/office/drawing/2016/5/14/chartex" xmlns:mc="http://schemas.openxmlformats.org/markup-compatibility/2006" xmlns:aink="http://schemas.microsoft.com/office/drawing/2016/ink" xmlns:am3d="http://schemas.microsoft.com/office/drawing/2017/model3d" xmlns:o="urn:schemas-microsoft-com:office:office" xmlns:r="http://schemas.openxmlformats.org/officeDocument/2006/relationships" xmlns:m="http://schemas.openxmlformats.org/officeDocument/2006/math" xmlns:v="urn:schemas-microsoft-com:vml" xmlns:wp14="http://schemas.microsoft.com/office/word/2010/wordprocessingDrawing" xmlns:wp="http://schemas.openxmlformats.org/drawingml/2006/wordprocessingDrawing" xmlns:w10="urn:schemas-microsoft-com:office:word" xmlns:w="http://schemas.openxmlformats.org/wordprocessingml/2006/main" xmlns:w14="http://schemas.microsoft.com/office/word/2010/wordml" xmlns:w15="http://schemas.microsoft.com/office/word/2012/wordml" xmlns:w16cid="http://schemas.microsoft.com/office/word/2016/wordml/cid" xmlns:w16se="http://schemas.microsoft.com/office/word/2015/wordml/symex" xmlns:wpg="http://schemas.microsoft.com/office/word/2010/wordprocessingGroup" xmlns:wpi="http://schemas.microsoft.com/office/word/2010/wordprocessingInk" xmlns:wne="http://schemas.microsoft.com/office/word/2006/wordml" xmlns:wps="http://schemas.microsoft.com/office/word/2010/wordprocessingShape" mc:Ignorable="w14 w15 w16se w16cid wp14">
-  <w16cid:commentId w16cid:paraId="5E06306E" w16cid:durableId="1DAC6541"/>
-  <w16cid:commentId w16cid:paraId="0E8CE904" w16cid:durableId="1DAC5EB6"/>
-  <w16cid:commentId w16cid:paraId="2E6B335C" w16cid:durableId="1DAC631E"/>
-  <w16cid:commentId w16cid:paraId="2A063F44" w16cid:durableId="1DAC5FCE"/>
+  <w16cid:commentId w16cid:paraId="1C465FD3" w16cid:durableId="1DAD474A"/>
   <w16cid:commentId w16cid:paraId="1B7BDDAE" w16cid:durableId="1DA81FF8"/>
   <w16cid:commentId w16cid:paraId="4E920DA8" w16cid:durableId="1DA81F77"/>
   <w16cid:commentId w16cid:paraId="39790511" w16cid:durableId="1DA82082"/>
+  <w16cid:commentId w16cid:paraId="5F0B8D8D" w16cid:durableId="1DAD472C"/>
   <w16cid:commentId w16cid:paraId="715E82D9" w16cid:durableId="1DA84F97"/>
   <w16cid:commentId w16cid:paraId="08DEE7CD" w16cid:durableId="1DA8304A"/>
   <w16cid:commentId w16cid:paraId="4C3C5A27" w16cid:durableId="1DA84FA2"/>
   <w16cid:commentId w16cid:paraId="14582735" w16cid:durableId="1DA82FE2"/>
   <w16cid:commentId w16cid:paraId="6B05555F" w16cid:durableId="1DA5DC18"/>
+  <w16cid:commentId w16cid:paraId="7ABCD60E" w16cid:durableId="1DAD46B6"/>
+  <w16cid:commentId w16cid:paraId="1B0A78CA" w16cid:durableId="1DAD405B"/>
   <w16cid:commentId w16cid:paraId="19676821" w16cid:durableId="1DA4B887"/>
   <w16cid:commentId w16cid:paraId="3F8F00DA" w16cid:durableId="1DA4B824"/>
   <w16cid:commentId w16cid:paraId="6FC2E485" w16cid:durableId="1DA58E7B"/>
@@ -6227,11 +6452,11 @@
 
 <file path=word/people.xml><?xml version="1.0" encoding="utf-8"?>
 <w15:people xmlns:wpc="http://schemas.microsoft.com/office/word/2010/wordprocessingCanvas" xmlns:cx="http://schemas.microsoft.com/office/drawing/2014/chartex" xmlns:cx1="http://schemas.microsoft.com/office/drawing/2015/9/8/chartex" xmlns:cx2="http://schemas.microsoft.com/office/drawing/2015/10/21/chartex" xmlns:cx3="http://schemas.microsoft.com/office/drawing/2016/5/9/chartex" xmlns:cx4="http://schemas.microsoft.com/office/drawing/2016/5/10/chartex" xmlns:cx5="http://schemas.microsoft.com/office/drawing/2016/5/11/chartex" xmlns:cx6="http://schemas.microsoft.com/office/drawing/2016/5/12/chartex" xmlns:cx7="http://schemas.microsoft.com/office/drawing/2016/5/13/chartex" xmlns:cx8="http://schemas.microsoft.com/office/drawing/2016/5/14/chartex" xmlns:mc="http://schemas.openxmlformats.org/markup-compatibility/2006" xmlns:aink="http://schemas.microsoft.com/office/drawing/2016/ink" xmlns:am3d="http://schemas.microsoft.com/office/drawing/2017/model3d" xmlns:o="urn:schemas-microsoft-com:office:office" xmlns:r="http://schemas.openxmlformats.org/officeDocument/2006/relationships" xmlns:m="http://schemas.openxmlformats.org/officeDocument/2006/math" xmlns:v="urn:schemas-microsoft-com:vml" xmlns:wp14="http://schemas.microsoft.com/office/word/2010/wordprocessingDrawing" xmlns:wp="http://schemas.openxmlformats.org/drawingml/2006/wordprocessingDrawing" xmlns:w10="urn:schemas-microsoft-com:office:word" xmlns:w="http://schemas.openxmlformats.org/wordprocessingml/2006/main" xmlns:w14="http://schemas.microsoft.com/office/word/2010/wordml" xmlns:w15="http://schemas.microsoft.com/office/word/2012/wordml" xmlns:w16cid="http://schemas.microsoft.com/office/word/2016/wordml/cid" xmlns:w16se="http://schemas.microsoft.com/office/word/2015/wordml/symex" xmlns:wpg="http://schemas.microsoft.com/office/word/2010/wordprocessingGroup" xmlns:wpi="http://schemas.microsoft.com/office/word/2010/wordprocessingInk" xmlns:wne="http://schemas.microsoft.com/office/word/2006/wordml" xmlns:wps="http://schemas.microsoft.com/office/word/2010/wordprocessingShape" mc:Ignorable="w14 w15 w16se w16cid wp14">
+  <w15:person w15:author="seth guthrie">
+    <w15:presenceInfo w15:providerId="Windows Live" w15:userId="02d674730e27a0e2"/>
+  </w15:person>
   <w15:person w15:author="Seth Guthrie">
     <w15:presenceInfo w15:providerId="None" w15:userId="Seth Guthrie"/>
-  </w15:person>
-  <w15:person w15:author="seth guthrie">
-    <w15:presenceInfo w15:providerId="Windows Live" w15:userId="02d674730e27a0e2"/>
   </w15:person>
 </w15:people>
 </file>
@@ -7138,7 +7363,7 @@
 </file>
 
 <file path=customXml/itemProps1.xml><?xml version="1.0" encoding="utf-8"?>
-<ds:datastoreItem xmlns:ds="http://schemas.openxmlformats.org/officeDocument/2006/customXml" ds:itemID="{45E20FF0-8ECE-4B27-84EC-0BCDFA4BBCCB}">
+<ds:datastoreItem xmlns:ds="http://schemas.openxmlformats.org/officeDocument/2006/customXml" ds:itemID="{2B7BAAF0-EC37-4E5F-AEF8-50D2B181BED5}">
   <ds:schemaRefs>
     <ds:schemaRef ds:uri="http://schemas.openxmlformats.org/officeDocument/2006/bibliography"/>
   </ds:schemaRefs>

</xml_diff>